<commit_message>
kerry's conclusion and references added
</commit_message>
<xml_diff>
--- a/Final_Report_KW_edit.docx
+++ b/Final_Report_KW_edit.docx
@@ -120,25 +120,7 @@
           <w:sz w:val="22"/>
           <w:szCs w:val="22"/>
         </w:rPr>
-        <w:t xml:space="preserve">is involved in the detoxification of </w:t>
-      </w:r>
-      <w:proofErr w:type="spellStart"/>
-      <w:r>
-        <w:rPr>
-          <w:rFonts w:ascii="Calibri" w:hAnsi="Calibri" w:cs="Calibri"/>
-          <w:sz w:val="22"/>
-          <w:szCs w:val="22"/>
-        </w:rPr>
-        <w:t>alipathic</w:t>
-      </w:r>
-      <w:proofErr w:type="spellEnd"/>
-      <w:r>
-        <w:rPr>
-          <w:rFonts w:ascii="Calibri" w:hAnsi="Calibri" w:cs="Calibri"/>
-          <w:sz w:val="22"/>
-          <w:szCs w:val="22"/>
-        </w:rPr>
-        <w:t xml:space="preserve"> aldehydes. Inactivating mutations in </w:t>
+        <w:t xml:space="preserve">is involved in the detoxification of alipathic aldehydes. Inactivating mutations in </w:t>
       </w:r>
       <w:r>
         <w:rPr>
@@ -320,7 +302,7 @@
                     </a:ln>
                     <a:extLst>
                       <a:ext uri="{53640926-AAD7-44d8-BBD7-CCE9431645EC}">
-                        <a14:shadowObscured xmlns:a14="http://schemas.microsoft.com/office/drawing/2010/main" xmlns:w="http://schemas.openxmlformats.org/wordprocessingml/2006/main" xmlns:w10="urn:schemas-microsoft-com:office:word" xmlns:v="urn:schemas-microsoft-com:vml" xmlns:o="urn:schemas-microsoft-com:office:office" xmlns:mv="urn:schemas-microsoft-com:mac:vml" xmlns:mo="http://schemas.microsoft.com/office/mac/office/2008/main" xmlns=""/>
+                        <a14:shadowObscured xmlns="" xmlns:mo="http://schemas.microsoft.com/office/mac/office/2008/main" xmlns:mv="urn:schemas-microsoft-com:mac:vml" xmlns:o="urn:schemas-microsoft-com:office:office" xmlns:v="urn:schemas-microsoft-com:vml" xmlns:w10="urn:schemas-microsoft-com:office:word" xmlns:w="http://schemas.openxmlformats.org/wordprocessingml/2006/main" xmlns:a14="http://schemas.microsoft.com/office/drawing/2010/main"/>
                       </a:ext>
                     </a:extLst>
                   </pic:spPr>
@@ -373,51 +355,23 @@
           <w:sz w:val="22"/>
           <w:szCs w:val="22"/>
         </w:rPr>
-        <w:t xml:space="preserve">The data used in this set of analyses were downloaded from </w:t>
-      </w:r>
-      <w:proofErr w:type="spellStart"/>
-      <w:r>
-        <w:rPr>
-          <w:rFonts w:ascii="Calibri" w:hAnsi="Calibri"/>
-          <w:sz w:val="22"/>
-          <w:szCs w:val="22"/>
-        </w:rPr>
-        <w:t>DataSlicer</w:t>
-      </w:r>
-      <w:proofErr w:type="spellEnd"/>
-      <w:r>
-        <w:rPr>
-          <w:rFonts w:ascii="Calibri" w:hAnsi="Calibri"/>
-          <w:sz w:val="22"/>
-          <w:szCs w:val="22"/>
-        </w:rPr>
-        <w:t xml:space="preserve">, which is hosted on the </w:t>
-      </w:r>
-      <w:proofErr w:type="spellStart"/>
-      <w:r>
-        <w:rPr>
-          <w:rFonts w:ascii="Calibri" w:hAnsi="Calibri"/>
-          <w:sz w:val="22"/>
-          <w:szCs w:val="22"/>
-        </w:rPr>
-        <w:t>e</w:t>
-      </w:r>
-      <w:r>
-        <w:rPr>
-          <w:rFonts w:ascii="Calibri" w:hAnsi="Calibri"/>
-          <w:sz w:val="22"/>
-          <w:szCs w:val="22"/>
-        </w:rPr>
-        <w:t>nsembl</w:t>
-      </w:r>
-      <w:proofErr w:type="spellEnd"/>
-      <w:r>
-        <w:rPr>
-          <w:rFonts w:ascii="Calibri" w:hAnsi="Calibri"/>
-          <w:sz w:val="22"/>
-          <w:szCs w:val="22"/>
-        </w:rPr>
-        <w:t xml:space="preserve"> GRCh37</w:t>
+        <w:t>The data used in this set of analyses were downloaded from DataSlicer</w:t>
+      </w:r>
+      <w:r>
+        <w:rPr>
+          <w:rFonts w:ascii="Calibri" w:hAnsi="Calibri"/>
+          <w:sz w:val="22"/>
+          <w:szCs w:val="22"/>
+        </w:rPr>
+        <w:t>, which is hosted on the e</w:t>
+      </w:r>
+      <w:r>
+        <w:rPr>
+          <w:rFonts w:ascii="Calibri" w:hAnsi="Calibri"/>
+          <w:sz w:val="22"/>
+          <w:szCs w:val="22"/>
+        </w:rPr>
+        <w:t>nsembl GRCh37</w:t>
       </w:r>
       <w:r>
         <w:rPr>
@@ -466,25 +420,7 @@
           <w:sz w:val="22"/>
           <w:szCs w:val="22"/>
         </w:rPr>
-        <w:t>. Specifically, SNP data coming from the 1000 Genomes Project sequencing effort were used. For more detailed information on the sampling process, data production, and aims of the project, it is recommended to visit the official website (http://internationalgenome.org/). There were 504 individuals in the East Asian (EAS) super-population, and 503 individuals in the European (EUR) super-population. Four genes were studied (ALDH2, CREB1, OCA2, and SLC45A2). The number of alleles in the variant call files (</w:t>
-      </w:r>
-      <w:proofErr w:type="spellStart"/>
-      <w:r>
-        <w:rPr>
-          <w:rFonts w:ascii="Calibri" w:hAnsi="Calibri"/>
-          <w:sz w:val="22"/>
-          <w:szCs w:val="22"/>
-        </w:rPr>
-        <w:t>vcfs</w:t>
-      </w:r>
-      <w:proofErr w:type="spellEnd"/>
-      <w:r>
-        <w:rPr>
-          <w:rFonts w:ascii="Calibri" w:hAnsi="Calibri"/>
-          <w:sz w:val="22"/>
-          <w:szCs w:val="22"/>
-        </w:rPr>
-        <w:t xml:space="preserve">) ranged from 459 for the ALDH2 gene to 5583 for OCA2. For each gene and population, allele counts were obtained. The allele counts for each gene were consolidated, and alleles with frequency &lt; 0.001 or frequency = 1 across the entire study population were removed. In particularly, alleles with </w:t>
+        <w:t xml:space="preserve">. Specifically, SNP data coming from the 1000 Genomes Project sequencing effort were used. For more detailed information on the sampling process, data production, and aims of the project, it is recommended to visit the official website (http://internationalgenome.org/). There were 504 individuals in the East Asian (EAS) super-population, and 503 individuals in the European (EUR) super-population. Four genes were studied (ALDH2, CREB1, OCA2, and SLC45A2). The number of alleles in the variant call files (vcfs) ranged from 459 for the ALDH2 gene to 5583 for OCA2. For each gene and population, allele counts were obtained. The allele counts for each gene were consolidated, and alleles with frequency &lt; 0.001 or frequency = 1 across the entire study population were removed. In particularly, alleles with </w:t>
       </w:r>
       <w:r>
         <w:rPr>
@@ -618,61 +554,7 @@
           <w:szCs w:val="22"/>
         </w:rPr>
         <w:tab/>
-        <w:t>Principal Component Analysis (PCA) was used to reduce the dimensionality of the data for downstream analysis and visualize potential clustering of samples. Exploratory data analysis was then furthered using agglomerative hierarchical clustering and k-mean clustering. Agglomerative hierarchical clustering was performed on the original variant counts using binary distance and complete linkage which has previously performed well for two well-separated clusters of binary data (</w:t>
-      </w:r>
-      <w:proofErr w:type="spellStart"/>
-      <w:r>
-        <w:rPr>
-          <w:rFonts w:ascii="Calibri" w:hAnsi="Calibri"/>
-          <w:sz w:val="22"/>
-          <w:szCs w:val="22"/>
-        </w:rPr>
-        <w:t>Tamasauskas</w:t>
-      </w:r>
-      <w:proofErr w:type="spellEnd"/>
-      <w:r>
-        <w:rPr>
-          <w:rFonts w:ascii="Calibri" w:hAnsi="Calibri"/>
-          <w:sz w:val="22"/>
-          <w:szCs w:val="22"/>
-        </w:rPr>
-        <w:t xml:space="preserve"> et al., 2012). Agglomerative hierarchical clustering was also performed performed on the top three principal components using </w:t>
-      </w:r>
-      <w:proofErr w:type="spellStart"/>
-      <w:r>
-        <w:rPr>
-          <w:rFonts w:ascii="Calibri" w:hAnsi="Calibri"/>
-          <w:sz w:val="22"/>
-          <w:szCs w:val="22"/>
-        </w:rPr>
-        <w:t>euclidean</w:t>
-      </w:r>
-      <w:proofErr w:type="spellEnd"/>
-      <w:r>
-        <w:rPr>
-          <w:rFonts w:ascii="Calibri" w:hAnsi="Calibri"/>
-          <w:sz w:val="22"/>
-          <w:szCs w:val="22"/>
-        </w:rPr>
-        <w:t xml:space="preserve"> distance and average linkage (to reduce sensitivity to outliers) as previously employed for variant analysis (</w:t>
-      </w:r>
-      <w:proofErr w:type="spellStart"/>
-      <w:r>
-        <w:rPr>
-          <w:rFonts w:ascii="Calibri" w:hAnsi="Calibri"/>
-          <w:sz w:val="22"/>
-          <w:szCs w:val="22"/>
-        </w:rPr>
-        <w:t>Spuesens</w:t>
-      </w:r>
-      <w:proofErr w:type="spellEnd"/>
-      <w:r>
-        <w:rPr>
-          <w:rFonts w:ascii="Calibri" w:hAnsi="Calibri"/>
-          <w:sz w:val="22"/>
-          <w:szCs w:val="22"/>
-        </w:rPr>
-        <w:t xml:space="preserve"> et al., 2016). K-means, which was chosen over k-medoids because the former scales better to large datasets, was performed on the top 3 PCs. The optimal number of clusters was determined to be 2 using the gap statistic method and elbow method. Nevertheless, k-means clustering was performed for multiple values of k (2,3, and 4) each with 25 different seeding algorithms in order to look for cluster stability and previously unobserved structure in the data. To further examine cluster stability, the aforementioned was repeated for k=2 on perturbed observations by dividing the data into 5 folds and excluding </w:t>
+        <w:t xml:space="preserve">Principal Component Analysis (PCA) was used to reduce the dimensionality of the data for downstream analysis and visualize potential clustering of samples. Exploratory data analysis was then furthered using agglomerative hierarchical clustering and k-mean clustering. Agglomerative hierarchical clustering was performed on the original variant counts using binary distance and complete linkage which has previously performed well for two well-separated clusters of binary data (Tamasauskas et al., 2012). Agglomerative hierarchical clustering was also performed performed on the top three principal components using euclidean distance and average linkage (to reduce sensitivity to outliers) as previously employed for variant analysis (Spuesens et al., 2016). K-means, which was chosen over k-medoids because the former scales better to large datasets, was performed on the top 3 PCs. The optimal number of clusters was determined to be 2 using the gap statistic method and elbow method. Nevertheless, k-means clustering was performed for multiple values of k (2,3, and 4) each with 25 different seeding algorithms in order to look for cluster stability and previously unobserved structure in the data. To further examine cluster stability, the aforementioned was repeated for k=2 on perturbed observations by dividing the data into 5 folds and excluding </w:t>
       </w:r>
       <w:proofErr w:type="gramStart"/>
       <w:r>
@@ -815,25 +697,7 @@
           <w:sz w:val="22"/>
           <w:szCs w:val="22"/>
         </w:rPr>
-        <w:t xml:space="preserve">The logistic regression model fitted on the training data reported a </w:t>
-      </w:r>
-      <w:proofErr w:type="spellStart"/>
-      <w:r>
-        <w:rPr>
-          <w:rFonts w:ascii="Calibri" w:hAnsi="Calibri"/>
-          <w:sz w:val="22"/>
-          <w:szCs w:val="22"/>
-        </w:rPr>
-        <w:t>lambda.min</w:t>
-      </w:r>
-      <w:proofErr w:type="spellEnd"/>
-      <w:r>
-        <w:rPr>
-          <w:rFonts w:ascii="Calibri" w:hAnsi="Calibri"/>
-          <w:sz w:val="22"/>
-          <w:szCs w:val="22"/>
-        </w:rPr>
-        <w:t xml:space="preserve"> of 0.03092 (AUC = 0.9997; # features = 26), and a lambda.1se of 0.04923 (</w:t>
+        <w:t>The logistic regression model fitted on the training data reported a lambda.min of 0.03092 (AUC = 0.9997; # features = 26), and a lambda.1se of 0.04923 (</w:t>
       </w:r>
       <w:proofErr w:type="gramStart"/>
       <w:r>
@@ -894,25 +758,7 @@
           <w:sz w:val="22"/>
           <w:szCs w:val="22"/>
         </w:rPr>
-        <w:t xml:space="preserve">). The fitted model was applied to the validation set using </w:t>
-      </w:r>
-      <w:proofErr w:type="spellStart"/>
-      <w:r>
-        <w:rPr>
-          <w:rFonts w:ascii="Calibri" w:hAnsi="Calibri"/>
-          <w:sz w:val="22"/>
-          <w:szCs w:val="22"/>
-        </w:rPr>
-        <w:t>lambda.min</w:t>
-      </w:r>
-      <w:proofErr w:type="spellEnd"/>
-      <w:r>
-        <w:rPr>
-          <w:rFonts w:ascii="Calibri" w:hAnsi="Calibri"/>
-          <w:sz w:val="22"/>
-          <w:szCs w:val="22"/>
-        </w:rPr>
-        <w:t xml:space="preserve"> or lamba.1se to find that both yielded AUCs of 0.9999 (Sensitivity = 0.9952, Specificity = 0.9948, Balanced accuracy = 0.9950</w:t>
+        <w:t>). The fitted model was applied to the validation set using lambda.min or lamba.1se to find that both yielded AUCs of 0.9999 (Sensitivity = 0.9952, Specificity = 0.9948, Balanced accuracy = 0.9950</w:t>
       </w:r>
       <w:r>
         <w:rPr>
@@ -988,19 +834,18 @@
           <w:szCs w:val="22"/>
           <w:lang w:val="en-US"/>
         </w:rPr>
-        <w:t>_33951693_207.0 was determined to be the most important features by far (</w:t>
-      </w:r>
-      <w:proofErr w:type="spellStart"/>
-      <w:r>
-        <w:rPr>
-          <w:rFonts w:ascii="Calibri" w:hAnsi="Calibri"/>
+        <w:t xml:space="preserve">_33951693_207.0 was determined to be the most important features by far (coef = -2.3193), followed by </w:t>
+      </w:r>
+      <w:r>
+        <w:rPr>
+          <w:rFonts w:ascii="Calibri" w:hAnsi="Calibri"/>
+          <w:b/>
           <w:sz w:val="22"/>
           <w:szCs w:val="22"/>
           <w:lang w:val="en-US"/>
         </w:rPr>
-        <w:t>coef</w:t>
-      </w:r>
-      <w:proofErr w:type="spellEnd"/>
+        <w:t>X12</w:t>
+      </w:r>
       <w:r>
         <w:rPr>
           <w:rFonts w:ascii="Calibri" w:hAnsi="Calibri"/>
@@ -1008,7 +853,7 @@
           <w:szCs w:val="22"/>
           <w:lang w:val="en-US"/>
         </w:rPr>
-        <w:t xml:space="preserve"> = -2.3193), followed by </w:t>
+        <w:t xml:space="preserve">_111778178_313.0, </w:t>
       </w:r>
       <w:r>
         <w:rPr>
@@ -1018,7 +863,7 @@
           <w:szCs w:val="22"/>
           <w:lang w:val="en-US"/>
         </w:rPr>
-        <w:t>X12</w:t>
+        <w:t>X15</w:t>
       </w:r>
       <w:r>
         <w:rPr>
@@ -1027,7 +872,7 @@
           <w:szCs w:val="22"/>
           <w:lang w:val="en-US"/>
         </w:rPr>
-        <w:t xml:space="preserve">_111778178_313.0, </w:t>
+        <w:t xml:space="preserve">_27926499_6975.0, and </w:t>
       </w:r>
       <w:r>
         <w:rPr>
@@ -1037,7 +882,7 @@
           <w:szCs w:val="22"/>
           <w:lang w:val="en-US"/>
         </w:rPr>
-        <w:t>X15</w:t>
+        <w:t>X2</w:t>
       </w:r>
       <w:r>
         <w:rPr>
@@ -1046,46 +891,7 @@
           <w:szCs w:val="22"/>
           <w:lang w:val="en-US"/>
         </w:rPr>
-        <w:t xml:space="preserve">_27926499_6975.0, and </w:t>
-      </w:r>
-      <w:r>
-        <w:rPr>
-          <w:rFonts w:ascii="Calibri" w:hAnsi="Calibri"/>
-          <w:b/>
-          <w:sz w:val="22"/>
-          <w:szCs w:val="22"/>
-          <w:lang w:val="en-US"/>
-        </w:rPr>
-        <w:t>X2</w:t>
-      </w:r>
-      <w:r>
-        <w:rPr>
-          <w:rFonts w:ascii="Calibri" w:hAnsi="Calibri"/>
-          <w:sz w:val="22"/>
-          <w:szCs w:val="22"/>
-          <w:lang w:val="en-US"/>
-        </w:rPr>
-        <w:t>_207578440_1487.0 (</w:t>
-      </w:r>
-      <w:proofErr w:type="spellStart"/>
-      <w:r>
-        <w:rPr>
-          <w:rFonts w:ascii="Calibri" w:hAnsi="Calibri"/>
-          <w:sz w:val="22"/>
-          <w:szCs w:val="22"/>
-          <w:lang w:val="en-US"/>
-        </w:rPr>
-        <w:t>coef</w:t>
-      </w:r>
-      <w:proofErr w:type="spellEnd"/>
-      <w:r>
-        <w:rPr>
-          <w:rFonts w:ascii="Calibri" w:hAnsi="Calibri"/>
-          <w:sz w:val="22"/>
-          <w:szCs w:val="22"/>
-          <w:lang w:val="en-US"/>
-        </w:rPr>
-        <w:t xml:space="preserve"> </w:t>
+        <w:t xml:space="preserve">_207578440_1487.0 (coef </w:t>
       </w:r>
       <w:proofErr w:type="gramStart"/>
       <w:r>
@@ -1289,7 +1095,7 @@
                     </a:ln>
                     <a:extLst>
                       <a:ext uri="{53640926-AAD7-44d8-BBD7-CCE9431645EC}">
-                        <a14:shadowObscured xmlns:a14="http://schemas.microsoft.com/office/drawing/2010/main" xmlns:w="http://schemas.openxmlformats.org/wordprocessingml/2006/main" xmlns:w10="urn:schemas-microsoft-com:office:word" xmlns:v="urn:schemas-microsoft-com:vml" xmlns:o="urn:schemas-microsoft-com:office:office" xmlns:mv="urn:schemas-microsoft-com:mac:vml" xmlns:mo="http://schemas.microsoft.com/office/mac/office/2008/main" xmlns=""/>
+                        <a14:shadowObscured xmlns="" xmlns:mo="http://schemas.microsoft.com/office/mac/office/2008/main" xmlns:mv="urn:schemas-microsoft-com:mac:vml" xmlns:o="urn:schemas-microsoft-com:office:office" xmlns:v="urn:schemas-microsoft-com:vml" xmlns:w10="urn:schemas-microsoft-com:office:word" xmlns:w="http://schemas.openxmlformats.org/wordprocessingml/2006/main" xmlns:a14="http://schemas.microsoft.com/office/drawing/2010/main"/>
                       </a:ext>
                     </a:extLst>
                   </pic:spPr>
@@ -1721,7 +1527,7 @@
                     </a:ln>
                     <a:extLst>
                       <a:ext uri="{53640926-AAD7-44d8-BBD7-CCE9431645EC}">
-                        <a14:shadowObscured xmlns:a14="http://schemas.microsoft.com/office/drawing/2010/main" xmlns:w="http://schemas.openxmlformats.org/wordprocessingml/2006/main" xmlns:w10="urn:schemas-microsoft-com:office:word" xmlns:v="urn:schemas-microsoft-com:vml" xmlns:o="urn:schemas-microsoft-com:office:office" xmlns:mv="urn:schemas-microsoft-com:mac:vml" xmlns:mo="http://schemas.microsoft.com/office/mac/office/2008/main" xmlns=""/>
+                        <a14:shadowObscured xmlns="" xmlns:mo="http://schemas.microsoft.com/office/mac/office/2008/main" xmlns:mv="urn:schemas-microsoft-com:mac:vml" xmlns:o="urn:schemas-microsoft-com:office:office" xmlns:v="urn:schemas-microsoft-com:vml" xmlns:w10="urn:schemas-microsoft-com:office:word" xmlns:w="http://schemas.openxmlformats.org/wordprocessingml/2006/main" xmlns:a14="http://schemas.microsoft.com/office/drawing/2010/main"/>
                       </a:ext>
                     </a:extLst>
                   </pic:spPr>
@@ -2621,6 +2427,81 @@
     </w:p>
     <w:p>
       <w:pPr>
+        <w:rPr>
+          <w:rFonts w:ascii="Calibri" w:hAnsi="Calibri"/>
+          <w:sz w:val="22"/>
+          <w:szCs w:val="22"/>
+        </w:rPr>
+      </w:pPr>
+      <w:r>
+        <w:rPr>
+          <w:rFonts w:ascii="Calibri" w:hAnsi="Calibri"/>
+          <w:sz w:val="22"/>
+          <w:szCs w:val="22"/>
+        </w:rPr>
+        <w:tab/>
+      </w:r>
+      <w:r>
+        <w:rPr>
+          <w:rFonts w:ascii="Calibri" w:hAnsi="Calibri"/>
+          <w:sz w:val="22"/>
+          <w:szCs w:val="22"/>
+        </w:rPr>
+        <w:t>Although the results of unsupervised learning methods such as clustering and blind signal separation (</w:t>
+      </w:r>
+      <w:proofErr w:type="gramStart"/>
+      <w:r>
+        <w:rPr>
+          <w:rFonts w:ascii="Calibri" w:hAnsi="Calibri"/>
+          <w:sz w:val="22"/>
+          <w:szCs w:val="22"/>
+        </w:rPr>
+        <w:t>e.g.</w:t>
+      </w:r>
+      <w:proofErr w:type="gramEnd"/>
+      <w:r>
+        <w:rPr>
+          <w:rFonts w:ascii="Calibri" w:hAnsi="Calibri"/>
+          <w:sz w:val="22"/>
+          <w:szCs w:val="22"/>
+        </w:rPr>
+        <w:t xml:space="preserve"> PCA) can be more subjective then their supervised counterparts, they are </w:t>
+      </w:r>
+      <w:r>
+        <w:rPr>
+          <w:rFonts w:ascii="Calibri" w:hAnsi="Calibri"/>
+          <w:sz w:val="22"/>
+          <w:szCs w:val="22"/>
+        </w:rPr>
+        <w:t>particularly</w:t>
+      </w:r>
+      <w:r>
+        <w:rPr>
+          <w:rFonts w:ascii="Calibri" w:hAnsi="Calibri"/>
+          <w:sz w:val="22"/>
+          <w:szCs w:val="22"/>
+        </w:rPr>
+        <w:t xml:space="preserve"> (though non-exclusively) valuable for identifying underlying patterns in the data the data. Here, using the first three principal components, agglomerative and k-means clustering enabled us to visualize subgroups within the observations and the relative relatedness between them. Samples appeared to form 2 clusters (by population) which further proved to be stable when observations were </w:t>
+      </w:r>
+      <w:r>
+        <w:rPr>
+          <w:rFonts w:ascii="Calibri" w:hAnsi="Calibri"/>
+          <w:sz w:val="22"/>
+          <w:szCs w:val="22"/>
+        </w:rPr>
+        <w:t>perturbed</w:t>
+      </w:r>
+      <w:r>
+        <w:rPr>
+          <w:rFonts w:ascii="Calibri" w:hAnsi="Calibri"/>
+          <w:sz w:val="22"/>
+          <w:szCs w:val="22"/>
+        </w:rPr>
+        <w:t>.</w:t>
+      </w:r>
+    </w:p>
+    <w:p>
+      <w:pPr>
         <w:ind w:firstLine="720"/>
         <w:rPr>
           <w:rFonts w:ascii="Calibri" w:hAnsi="Calibri" w:cs="Calibri"/>
@@ -2684,6 +2565,374 @@
           <w:szCs w:val="22"/>
         </w:rPr>
       </w:pPr>
+    </w:p>
+    <w:p>
+      <w:pPr>
+        <w:pStyle w:val="NormalWeb"/>
+        <w:ind w:left="480" w:hanging="480"/>
+        <w:rPr>
+          <w:rFonts w:asciiTheme="majorHAnsi" w:hAnsiTheme="majorHAnsi"/>
+          <w:sz w:val="22"/>
+          <w:szCs w:val="22"/>
+        </w:rPr>
+      </w:pPr>
+      <w:r>
+        <w:rPr>
+          <w:rFonts w:asciiTheme="majorHAnsi" w:hAnsiTheme="majorHAnsi"/>
+          <w:sz w:val="22"/>
+          <w:szCs w:val="22"/>
+        </w:rPr>
+        <w:t xml:space="preserve">Chen, C. H., Ferreira, J. C. B., Joshi, A. U., Stevens, M. C., Li, S. J., Hsu, J. H. M., Maclean, R., Ferreira, N. D., Cervantes, P. R., Martinez, D. D., Barrientos, F. L., Quintanares, G. H. R., &amp; Mochly-Rosen, D. (2020). Novel and prevalent non-East Asian ALDH2 variants; Implications for global susceptibility to aldehydes’ toxicity. </w:t>
+      </w:r>
+      <w:r>
+        <w:rPr>
+          <w:rFonts w:asciiTheme="majorHAnsi" w:hAnsiTheme="majorHAnsi"/>
+          <w:i/>
+          <w:iCs/>
+          <w:sz w:val="22"/>
+          <w:szCs w:val="22"/>
+        </w:rPr>
+        <w:t>EBioMedicine</w:t>
+      </w:r>
+      <w:r>
+        <w:rPr>
+          <w:rFonts w:asciiTheme="majorHAnsi" w:hAnsiTheme="majorHAnsi"/>
+          <w:sz w:val="22"/>
+          <w:szCs w:val="22"/>
+        </w:rPr>
+        <w:t xml:space="preserve">, </w:t>
+      </w:r>
+      <w:r>
+        <w:rPr>
+          <w:rFonts w:asciiTheme="majorHAnsi" w:hAnsiTheme="majorHAnsi"/>
+          <w:i/>
+          <w:iCs/>
+          <w:sz w:val="22"/>
+          <w:szCs w:val="22"/>
+        </w:rPr>
+        <w:t>55</w:t>
+      </w:r>
+      <w:r>
+        <w:rPr>
+          <w:rFonts w:asciiTheme="majorHAnsi" w:hAnsiTheme="majorHAnsi"/>
+          <w:sz w:val="22"/>
+          <w:szCs w:val="22"/>
+        </w:rPr>
+        <w:t>. https://doi.org/10.1016/j.ebiom.2020.102753</w:t>
+      </w:r>
+    </w:p>
+    <w:p>
+      <w:pPr>
+        <w:pStyle w:val="NormalWeb"/>
+        <w:ind w:left="480" w:hanging="480"/>
+        <w:rPr>
+          <w:rFonts w:asciiTheme="majorHAnsi" w:hAnsiTheme="majorHAnsi"/>
+          <w:sz w:val="22"/>
+          <w:szCs w:val="22"/>
+        </w:rPr>
+      </w:pPr>
+      <w:r>
+        <w:rPr>
+          <w:rFonts w:asciiTheme="majorHAnsi" w:hAnsiTheme="majorHAnsi"/>
+          <w:sz w:val="22"/>
+          <w:szCs w:val="22"/>
+        </w:rPr>
+        <w:t xml:space="preserve">Fang, Z., Lin, A., Chen, J., Zhang, X., Liu, H., Li, H., Hu, Y., Zhang, X., Zhang, J., Qiu, L., Mei, L., Shao, J., &amp; Chen, X. (2016). CREB1 directly activates the transcription of ribonucleotide reductase small subunit M2 and promotes the aggressiveness of human colorectal cancer. </w:t>
+      </w:r>
+      <w:r>
+        <w:rPr>
+          <w:rFonts w:asciiTheme="majorHAnsi" w:hAnsiTheme="majorHAnsi"/>
+          <w:i/>
+          <w:iCs/>
+          <w:sz w:val="22"/>
+          <w:szCs w:val="22"/>
+        </w:rPr>
+        <w:t>Oncotarget</w:t>
+      </w:r>
+      <w:r>
+        <w:rPr>
+          <w:rFonts w:asciiTheme="majorHAnsi" w:hAnsiTheme="majorHAnsi"/>
+          <w:sz w:val="22"/>
+          <w:szCs w:val="22"/>
+        </w:rPr>
+        <w:t xml:space="preserve">, </w:t>
+      </w:r>
+      <w:r>
+        <w:rPr>
+          <w:rFonts w:asciiTheme="majorHAnsi" w:hAnsiTheme="majorHAnsi"/>
+          <w:i/>
+          <w:iCs/>
+          <w:sz w:val="22"/>
+          <w:szCs w:val="22"/>
+        </w:rPr>
+        <w:t>7</w:t>
+      </w:r>
+      <w:r>
+        <w:rPr>
+          <w:rFonts w:asciiTheme="majorHAnsi" w:hAnsiTheme="majorHAnsi"/>
+          <w:sz w:val="22"/>
+          <w:szCs w:val="22"/>
+        </w:rPr>
+        <w:t>(47), 78055–78068. https://doi.org/10.18632/oncotarget.12938</w:t>
+      </w:r>
+    </w:p>
+    <w:p>
+      <w:pPr>
+        <w:pStyle w:val="NormalWeb"/>
+        <w:ind w:left="480" w:hanging="480"/>
+        <w:rPr>
+          <w:rFonts w:asciiTheme="majorHAnsi" w:hAnsiTheme="majorHAnsi"/>
+          <w:sz w:val="22"/>
+          <w:szCs w:val="22"/>
+        </w:rPr>
+      </w:pPr>
+      <w:r>
+        <w:rPr>
+          <w:rFonts w:asciiTheme="majorHAnsi" w:hAnsiTheme="majorHAnsi"/>
+          <w:sz w:val="22"/>
+          <w:szCs w:val="22"/>
+        </w:rPr>
+        <w:t xml:space="preserve">Li, M., Luo, X. J., Rietschel, M., Lewis, C. M., Mattheisen, M., Müller-Myhsok, B., Jamain, S., Leboyer, M., Landén, M., Thompson, P. M., Cichon, S., Nöthen, M. M., Schulze, T. G., Sullivan, P. F., Bergen, S. E., Donohoe, G., Morris, D. W., Hargreaves, A., Gill, M., … Su, B. (2014). Allelic differences between Europeans and Chinese for CREB1 SNPs and their implications in gene expression regulation, hippocampal structure and function, and bipolar disorder susceptibility. </w:t>
+      </w:r>
+      <w:r>
+        <w:rPr>
+          <w:rFonts w:asciiTheme="majorHAnsi" w:hAnsiTheme="majorHAnsi"/>
+          <w:i/>
+          <w:iCs/>
+          <w:sz w:val="22"/>
+          <w:szCs w:val="22"/>
+        </w:rPr>
+        <w:t>Molecular Psychiatry</w:t>
+      </w:r>
+      <w:r>
+        <w:rPr>
+          <w:rFonts w:asciiTheme="majorHAnsi" w:hAnsiTheme="majorHAnsi"/>
+          <w:sz w:val="22"/>
+          <w:szCs w:val="22"/>
+        </w:rPr>
+        <w:t xml:space="preserve">, </w:t>
+      </w:r>
+      <w:r>
+        <w:rPr>
+          <w:rFonts w:asciiTheme="majorHAnsi" w:hAnsiTheme="majorHAnsi"/>
+          <w:i/>
+          <w:iCs/>
+          <w:sz w:val="22"/>
+          <w:szCs w:val="22"/>
+        </w:rPr>
+        <w:t>19</w:t>
+      </w:r>
+      <w:r>
+        <w:rPr>
+          <w:rFonts w:asciiTheme="majorHAnsi" w:hAnsiTheme="majorHAnsi"/>
+          <w:sz w:val="22"/>
+          <w:szCs w:val="22"/>
+        </w:rPr>
+        <w:t>(4), 452–461. https://doi.org/10.1038/mp.2013.37</w:t>
+      </w:r>
+    </w:p>
+    <w:p>
+      <w:pPr>
+        <w:pStyle w:val="NormalWeb"/>
+        <w:ind w:left="480" w:hanging="480"/>
+        <w:rPr>
+          <w:rFonts w:asciiTheme="majorHAnsi" w:hAnsiTheme="majorHAnsi"/>
+          <w:sz w:val="22"/>
+          <w:szCs w:val="22"/>
+        </w:rPr>
+      </w:pPr>
+      <w:r>
+        <w:rPr>
+          <w:rFonts w:asciiTheme="majorHAnsi" w:hAnsiTheme="majorHAnsi"/>
+          <w:sz w:val="22"/>
+          <w:szCs w:val="22"/>
+        </w:rPr>
+        <w:lastRenderedPageBreak/>
+        <w:t xml:space="preserve">Murray, N., Norton, H. L., &amp; Parra, E. J. (2015). Distribution of two OCA2 polymorphisms associated with pigmentation in East-Asian populations. </w:t>
+      </w:r>
+      <w:r>
+        <w:rPr>
+          <w:rFonts w:asciiTheme="majorHAnsi" w:hAnsiTheme="majorHAnsi"/>
+          <w:i/>
+          <w:iCs/>
+          <w:sz w:val="22"/>
+          <w:szCs w:val="22"/>
+        </w:rPr>
+        <w:t>Human Genome Variation</w:t>
+      </w:r>
+      <w:r>
+        <w:rPr>
+          <w:rFonts w:asciiTheme="majorHAnsi" w:hAnsiTheme="majorHAnsi"/>
+          <w:sz w:val="22"/>
+          <w:szCs w:val="22"/>
+        </w:rPr>
+        <w:t xml:space="preserve">, </w:t>
+      </w:r>
+      <w:r>
+        <w:rPr>
+          <w:rFonts w:asciiTheme="majorHAnsi" w:hAnsiTheme="majorHAnsi"/>
+          <w:i/>
+          <w:iCs/>
+          <w:sz w:val="22"/>
+          <w:szCs w:val="22"/>
+        </w:rPr>
+        <w:t>2</w:t>
+      </w:r>
+      <w:r>
+        <w:rPr>
+          <w:rFonts w:asciiTheme="majorHAnsi" w:hAnsiTheme="majorHAnsi"/>
+          <w:sz w:val="22"/>
+          <w:szCs w:val="22"/>
+        </w:rPr>
+        <w:t>(1), 1–5. https://doi.org/10.1038/hgv.2015.58</w:t>
+      </w:r>
+    </w:p>
+    <w:p>
+      <w:pPr>
+        <w:pStyle w:val="NormalWeb"/>
+        <w:ind w:left="480" w:hanging="480"/>
+        <w:rPr>
+          <w:rFonts w:asciiTheme="majorHAnsi" w:hAnsiTheme="majorHAnsi"/>
+          <w:sz w:val="22"/>
+          <w:szCs w:val="22"/>
+        </w:rPr>
+      </w:pPr>
+      <w:r>
+        <w:rPr>
+          <w:rFonts w:asciiTheme="majorHAnsi" w:hAnsiTheme="majorHAnsi"/>
+          <w:sz w:val="22"/>
+          <w:szCs w:val="22"/>
+        </w:rPr>
+        <w:t xml:space="preserve">Quillen, E. E., Norton, H. L., Parra, E. J., Lona-Durazo, F., Ang, K. C., Illiescu, F. M., Pearson, L. N., Shriver, M. D., Lasisi, T., Gokcumen, O., Starr, I., Lin, Y. L., Martin, A. R., &amp; Jablonski, N. G. (2019). Shades of complexity: New perspectives on the evolution and genetic architecture of human skin. </w:t>
+      </w:r>
+      <w:r>
+        <w:rPr>
+          <w:rFonts w:asciiTheme="majorHAnsi" w:hAnsiTheme="majorHAnsi"/>
+          <w:i/>
+          <w:iCs/>
+          <w:sz w:val="22"/>
+          <w:szCs w:val="22"/>
+        </w:rPr>
+        <w:t>American Journal of Physical Anthropology</w:t>
+      </w:r>
+      <w:r>
+        <w:rPr>
+          <w:rFonts w:asciiTheme="majorHAnsi" w:hAnsiTheme="majorHAnsi"/>
+          <w:sz w:val="22"/>
+          <w:szCs w:val="22"/>
+        </w:rPr>
+        <w:t xml:space="preserve">, </w:t>
+      </w:r>
+      <w:r>
+        <w:rPr>
+          <w:rFonts w:asciiTheme="majorHAnsi" w:hAnsiTheme="majorHAnsi"/>
+          <w:i/>
+          <w:iCs/>
+          <w:sz w:val="22"/>
+          <w:szCs w:val="22"/>
+        </w:rPr>
+        <w:t>168</w:t>
+      </w:r>
+      <w:r>
+        <w:rPr>
+          <w:rFonts w:asciiTheme="majorHAnsi" w:hAnsiTheme="majorHAnsi"/>
+          <w:sz w:val="22"/>
+          <w:szCs w:val="22"/>
+        </w:rPr>
+        <w:t>, 4–26. https://doi.org/10.1002/ajpa.23737</w:t>
+      </w:r>
+    </w:p>
+    <w:p>
+      <w:pPr>
+        <w:pStyle w:val="NormalWeb"/>
+        <w:ind w:left="480" w:hanging="480"/>
+        <w:rPr>
+          <w:rFonts w:asciiTheme="majorHAnsi" w:hAnsiTheme="majorHAnsi"/>
+          <w:sz w:val="22"/>
+          <w:szCs w:val="22"/>
+        </w:rPr>
+      </w:pPr>
+      <w:r>
+        <w:rPr>
+          <w:rFonts w:asciiTheme="majorHAnsi" w:hAnsiTheme="majorHAnsi"/>
+          <w:sz w:val="22"/>
+          <w:szCs w:val="22"/>
+        </w:rPr>
+        <w:t xml:space="preserve">Spuesens, E. B. M., Brouwer, R. W. W., Mol, K. H. J. M., Hoogenboezem, T., Kockx, C. E. M., Jansen, R., Van IJcken, W. F. J., Van Rossum, A. M. C., &amp; Vink, C. (2016). Comparison of mycoplasma pneumoniae genome sequences from strains isolated from symptomatic and asymptomatic patients. </w:t>
+      </w:r>
+      <w:r>
+        <w:rPr>
+          <w:rFonts w:asciiTheme="majorHAnsi" w:hAnsiTheme="majorHAnsi"/>
+          <w:i/>
+          <w:iCs/>
+          <w:sz w:val="22"/>
+          <w:szCs w:val="22"/>
+        </w:rPr>
+        <w:t>Frontiers in Microbiology</w:t>
+      </w:r>
+      <w:r>
+        <w:rPr>
+          <w:rFonts w:asciiTheme="majorHAnsi" w:hAnsiTheme="majorHAnsi"/>
+          <w:sz w:val="22"/>
+          <w:szCs w:val="22"/>
+        </w:rPr>
+        <w:t xml:space="preserve">, </w:t>
+      </w:r>
+      <w:r>
+        <w:rPr>
+          <w:rFonts w:asciiTheme="majorHAnsi" w:hAnsiTheme="majorHAnsi"/>
+          <w:i/>
+          <w:iCs/>
+          <w:sz w:val="22"/>
+          <w:szCs w:val="22"/>
+        </w:rPr>
+        <w:t>7</w:t>
+      </w:r>
+      <w:r>
+        <w:rPr>
+          <w:rFonts w:asciiTheme="majorHAnsi" w:hAnsiTheme="majorHAnsi"/>
+          <w:sz w:val="22"/>
+          <w:szCs w:val="22"/>
+        </w:rPr>
+        <w:t>(OCT), 1701. https://doi.org/10.3389/fmicb.2016.01701</w:t>
+      </w:r>
+    </w:p>
+    <w:p>
+      <w:pPr>
+        <w:pStyle w:val="NormalWeb"/>
+        <w:ind w:left="480" w:hanging="480"/>
+        <w:rPr>
+          <w:rFonts w:asciiTheme="majorHAnsi" w:hAnsiTheme="majorHAnsi"/>
+          <w:sz w:val="22"/>
+          <w:szCs w:val="22"/>
+        </w:rPr>
+      </w:pPr>
+      <w:r>
+        <w:rPr>
+          <w:rFonts w:asciiTheme="majorHAnsi" w:hAnsiTheme="majorHAnsi"/>
+          <w:sz w:val="22"/>
+          <w:szCs w:val="22"/>
+        </w:rPr>
+        <w:t xml:space="preserve">Tamasauskas, D., Sakalauskas, V., &amp; Kriksciuniene, D. (2012). Evaluation framework of hierarchical clustering methods for binary data. </w:t>
+      </w:r>
+      <w:r>
+        <w:rPr>
+          <w:rFonts w:asciiTheme="majorHAnsi" w:hAnsiTheme="majorHAnsi"/>
+          <w:i/>
+          <w:iCs/>
+          <w:sz w:val="22"/>
+          <w:szCs w:val="22"/>
+        </w:rPr>
+        <w:t>Proceedings of the 2012 12th International Conference on Hybrid Intelligent Systems, HIS 2012</w:t>
+      </w:r>
+      <w:r>
+        <w:rPr>
+          <w:rFonts w:asciiTheme="majorHAnsi" w:hAnsiTheme="majorHAnsi"/>
+          <w:sz w:val="22"/>
+          <w:szCs w:val="22"/>
+        </w:rPr>
+        <w:t>, 421–426. https://doi.org/10.1109/HIS.2012.6421371</w:t>
+      </w:r>
     </w:p>
     <w:p>
       <w:pPr>
@@ -3875,27 +4124,7 @@
         <w:sz w:val="22"/>
         <w:szCs w:val="22"/>
       </w:rPr>
-      <w:t xml:space="preserve">Kerry </w:t>
-    </w:r>
-    <w:proofErr w:type="spellStart"/>
-    <w:r>
-      <w:rPr>
-        <w:rFonts w:ascii="Calibri" w:hAnsi="Calibri"/>
-        <w:b/>
-        <w:sz w:val="22"/>
-        <w:szCs w:val="22"/>
-      </w:rPr>
-      <w:t>Woolnough</w:t>
-    </w:r>
-    <w:proofErr w:type="spellEnd"/>
-    <w:r>
-      <w:rPr>
-        <w:rFonts w:ascii="Calibri" w:hAnsi="Calibri"/>
-        <w:b/>
-        <w:sz w:val="22"/>
-        <w:szCs w:val="22"/>
-      </w:rPr>
-      <w:t>, Heather Treleaven, Natalie Kim</w:t>
+      <w:t>Kerry Woolnough, Heather Treleaven, Natalie Kim</w:t>
     </w:r>
   </w:p>
   <w:p>
@@ -4419,6 +4648,20 @@
     <w:uiPriority w:val="99"/>
     <w:rsid w:val="00786955"/>
   </w:style>
+  <w:style w:type="paragraph" w:styleId="NormalWeb">
+    <w:name w:val="Normal (Web)"/>
+    <w:basedOn w:val="Normal"/>
+    <w:uiPriority w:val="99"/>
+    <w:semiHidden/>
+    <w:unhideWhenUsed/>
+    <w:rsid w:val="00140154"/>
+    <w:pPr>
+      <w:spacing w:before="100" w:beforeAutospacing="1" w:after="100" w:afterAutospacing="1"/>
+    </w:pPr>
+    <w:rPr>
+      <w:rFonts w:ascii="Times New Roman" w:eastAsia="Times New Roman" w:hAnsi="Times New Roman" w:cs="Times New Roman"/>
+    </w:rPr>
+  </w:style>
 </w:styles>
 </file>
 

</xml_diff>

<commit_message>
added 1000 genomes reference
</commit_message>
<xml_diff>
--- a/Final_Report_KW_edit.docx
+++ b/Final_Report_KW_edit.docx
@@ -86,7 +86,89 @@
           <w:sz w:val="22"/>
           <w:szCs w:val="22"/>
         </w:rPr>
-        <w:t xml:space="preserve"> investigate whether samples from the 1000 genome project taken from East Asian (EAS) and European (EUR) subject</w:t>
+        <w:t xml:space="preserve"> investigate whether samples from the 1000 </w:t>
+      </w:r>
+      <w:r>
+        <w:rPr>
+          <w:rFonts w:ascii="Calibri" w:hAnsi="Calibri" w:cs="Calibri"/>
+          <w:sz w:val="22"/>
+          <w:szCs w:val="22"/>
+        </w:rPr>
+        <w:t>G</w:t>
+      </w:r>
+      <w:r>
+        <w:rPr>
+          <w:rFonts w:ascii="Calibri" w:hAnsi="Calibri" w:cs="Calibri"/>
+          <w:sz w:val="22"/>
+          <w:szCs w:val="22"/>
+        </w:rPr>
+        <w:t>enome</w:t>
+      </w:r>
+      <w:r>
+        <w:rPr>
+          <w:rFonts w:ascii="Calibri" w:hAnsi="Calibri" w:cs="Calibri"/>
+          <w:sz w:val="22"/>
+          <w:szCs w:val="22"/>
+        </w:rPr>
+        <w:t>s</w:t>
+      </w:r>
+      <w:r>
+        <w:rPr>
+          <w:rFonts w:ascii="Calibri" w:hAnsi="Calibri" w:cs="Calibri"/>
+          <w:sz w:val="22"/>
+          <w:szCs w:val="22"/>
+        </w:rPr>
+        <w:t xml:space="preserve"> </w:t>
+      </w:r>
+      <w:r>
+        <w:rPr>
+          <w:rFonts w:ascii="Calibri" w:hAnsi="Calibri" w:cs="Calibri"/>
+          <w:sz w:val="22"/>
+          <w:szCs w:val="22"/>
+        </w:rPr>
+        <w:t>P</w:t>
+      </w:r>
+      <w:r>
+        <w:rPr>
+          <w:rFonts w:ascii="Calibri" w:hAnsi="Calibri" w:cs="Calibri"/>
+          <w:sz w:val="22"/>
+          <w:szCs w:val="22"/>
+        </w:rPr>
+        <w:t xml:space="preserve">roject </w:t>
+      </w:r>
+      <w:r>
+        <w:rPr>
+          <w:rFonts w:ascii="Calibri" w:hAnsi="Calibri" w:cs="Calibri"/>
+          <w:sz w:val="22"/>
+          <w:szCs w:val="22"/>
+        </w:rPr>
+        <w:t>(</w:t>
+      </w:r>
+      <w:proofErr w:type="spellStart"/>
+      <w:r>
+        <w:rPr>
+          <w:rFonts w:ascii="Calibri" w:hAnsi="Calibri" w:cs="Calibri"/>
+          <w:sz w:val="22"/>
+          <w:szCs w:val="22"/>
+        </w:rPr>
+        <w:t>Auton</w:t>
+      </w:r>
+      <w:proofErr w:type="spellEnd"/>
+      <w:r>
+        <w:rPr>
+          <w:rFonts w:ascii="Calibri" w:hAnsi="Calibri" w:cs="Calibri"/>
+          <w:sz w:val="22"/>
+          <w:szCs w:val="22"/>
+        </w:rPr>
+        <w:t xml:space="preserve"> et al., 2015) </w:t>
+      </w:r>
+      <w:r>
+        <w:rPr>
+          <w:rFonts w:ascii="Calibri" w:hAnsi="Calibri" w:cs="Calibri"/>
+          <w:sz w:val="22"/>
+          <w:szCs w:val="22"/>
+        </w:rPr>
+        <w:t>taken from East Asian (EAS) and European (EUR) subject</w:t>
       </w:r>
       <w:r>
         <w:rPr>
@@ -120,7 +202,25 @@
           <w:sz w:val="22"/>
           <w:szCs w:val="22"/>
         </w:rPr>
-        <w:t xml:space="preserve">is involved in the detoxification of alipathic aldehydes. Inactivating mutations in </w:t>
+        <w:t xml:space="preserve">is involved in the detoxification of </w:t>
+      </w:r>
+      <w:proofErr w:type="spellStart"/>
+      <w:r>
+        <w:rPr>
+          <w:rFonts w:ascii="Calibri" w:hAnsi="Calibri" w:cs="Calibri"/>
+          <w:sz w:val="22"/>
+          <w:szCs w:val="22"/>
+        </w:rPr>
+        <w:t>alipathic</w:t>
+      </w:r>
+      <w:proofErr w:type="spellEnd"/>
+      <w:r>
+        <w:rPr>
+          <w:rFonts w:ascii="Calibri" w:hAnsi="Calibri" w:cs="Calibri"/>
+          <w:sz w:val="22"/>
+          <w:szCs w:val="22"/>
+        </w:rPr>
+        <w:t xml:space="preserve"> aldehydes. Inactivating mutations in </w:t>
       </w:r>
       <w:r>
         <w:rPr>
@@ -355,23 +455,51 @@
           <w:sz w:val="22"/>
           <w:szCs w:val="22"/>
         </w:rPr>
-        <w:t>The data used in this set of analyses were downloaded from DataSlicer</w:t>
-      </w:r>
-      <w:r>
-        <w:rPr>
-          <w:rFonts w:ascii="Calibri" w:hAnsi="Calibri"/>
-          <w:sz w:val="22"/>
-          <w:szCs w:val="22"/>
-        </w:rPr>
-        <w:t>, which is hosted on the e</w:t>
-      </w:r>
-      <w:r>
-        <w:rPr>
-          <w:rFonts w:ascii="Calibri" w:hAnsi="Calibri"/>
-          <w:sz w:val="22"/>
-          <w:szCs w:val="22"/>
-        </w:rPr>
-        <w:t>nsembl GRCh37</w:t>
+        <w:t xml:space="preserve">The data used in this set of analyses were downloaded from </w:t>
+      </w:r>
+      <w:proofErr w:type="spellStart"/>
+      <w:r>
+        <w:rPr>
+          <w:rFonts w:ascii="Calibri" w:hAnsi="Calibri"/>
+          <w:sz w:val="22"/>
+          <w:szCs w:val="22"/>
+        </w:rPr>
+        <w:t>DataSlicer</w:t>
+      </w:r>
+      <w:proofErr w:type="spellEnd"/>
+      <w:r>
+        <w:rPr>
+          <w:rFonts w:ascii="Calibri" w:hAnsi="Calibri"/>
+          <w:sz w:val="22"/>
+          <w:szCs w:val="22"/>
+        </w:rPr>
+        <w:t xml:space="preserve">, which is hosted on the </w:t>
+      </w:r>
+      <w:proofErr w:type="spellStart"/>
+      <w:r>
+        <w:rPr>
+          <w:rFonts w:ascii="Calibri" w:hAnsi="Calibri"/>
+          <w:sz w:val="22"/>
+          <w:szCs w:val="22"/>
+        </w:rPr>
+        <w:t>e</w:t>
+      </w:r>
+      <w:r>
+        <w:rPr>
+          <w:rFonts w:ascii="Calibri" w:hAnsi="Calibri"/>
+          <w:sz w:val="22"/>
+          <w:szCs w:val="22"/>
+        </w:rPr>
+        <w:t>nsembl</w:t>
+      </w:r>
+      <w:proofErr w:type="spellEnd"/>
+      <w:r>
+        <w:rPr>
+          <w:rFonts w:ascii="Calibri" w:hAnsi="Calibri"/>
+          <w:sz w:val="22"/>
+          <w:szCs w:val="22"/>
+        </w:rPr>
+        <w:t xml:space="preserve"> GRCh37</w:t>
       </w:r>
       <w:r>
         <w:rPr>
@@ -420,7 +548,25 @@
           <w:sz w:val="22"/>
           <w:szCs w:val="22"/>
         </w:rPr>
-        <w:t xml:space="preserve">. Specifically, SNP data coming from the 1000 Genomes Project sequencing effort were used. For more detailed information on the sampling process, data production, and aims of the project, it is recommended to visit the official website (http://internationalgenome.org/). There were 504 individuals in the East Asian (EAS) super-population, and 503 individuals in the European (EUR) super-population. Four genes were studied (ALDH2, CREB1, OCA2, and SLC45A2). The number of alleles in the variant call files (vcfs) ranged from 459 for the ALDH2 gene to 5583 for OCA2. For each gene and population, allele counts were obtained. The allele counts for each gene were consolidated, and alleles with frequency &lt; 0.001 or frequency = 1 across the entire study population were removed. In particularly, alleles with </w:t>
+        <w:t>. Specifically, SNP data coming from the 1000 Genomes Project sequencing effort were used. For more detailed information on the sampling process, data production, and aims of the project, it is recommended to visit the official website (http://internationalgenome.org/). There were 504 individuals in the East Asian (EAS) super-population, and 503 individuals in the European (EUR) super-population. Four genes were studied (ALDH2, CREB1, OCA2, and SLC45A2). The number of alleles in the variant call files (</w:t>
+      </w:r>
+      <w:proofErr w:type="spellStart"/>
+      <w:r>
+        <w:rPr>
+          <w:rFonts w:ascii="Calibri" w:hAnsi="Calibri"/>
+          <w:sz w:val="22"/>
+          <w:szCs w:val="22"/>
+        </w:rPr>
+        <w:t>vcfs</w:t>
+      </w:r>
+      <w:proofErr w:type="spellEnd"/>
+      <w:r>
+        <w:rPr>
+          <w:rFonts w:ascii="Calibri" w:hAnsi="Calibri"/>
+          <w:sz w:val="22"/>
+          <w:szCs w:val="22"/>
+        </w:rPr>
+        <w:t xml:space="preserve">) ranged from 459 for the ALDH2 gene to 5583 for OCA2. For each gene and population, allele counts were obtained. The allele counts for each gene were consolidated, and alleles with frequency &lt; 0.001 or frequency = 1 across the entire study population were removed. In particularly, alleles with </w:t>
       </w:r>
       <w:r>
         <w:rPr>
@@ -554,7 +700,61 @@
           <w:szCs w:val="22"/>
         </w:rPr>
         <w:tab/>
-        <w:t xml:space="preserve">Principal Component Analysis (PCA) was used to reduce the dimensionality of the data for downstream analysis and visualize potential clustering of samples. Exploratory data analysis was then furthered using agglomerative hierarchical clustering and k-mean clustering. Agglomerative hierarchical clustering was performed on the original variant counts using binary distance and complete linkage which has previously performed well for two well-separated clusters of binary data (Tamasauskas et al., 2012). Agglomerative hierarchical clustering was also performed performed on the top three principal components using euclidean distance and average linkage (to reduce sensitivity to outliers) as previously employed for variant analysis (Spuesens et al., 2016). K-means, which was chosen over k-medoids because the former scales better to large datasets, was performed on the top 3 PCs. The optimal number of clusters was determined to be 2 using the gap statistic method and elbow method. Nevertheless, k-means clustering was performed for multiple values of k (2,3, and 4) each with 25 different seeding algorithms in order to look for cluster stability and previously unobserved structure in the data. To further examine cluster stability, the aforementioned was repeated for k=2 on perturbed observations by dividing the data into 5 folds and excluding </w:t>
+        <w:t>Principal Component Analysis (PCA) was used to reduce the dimensionality of the data for downstream analysis and visualize potential clustering of samples. Exploratory data analysis was then furthered using agglomerative hierarchical clustering and k-mean clustering. Agglomerative hierarchical clustering was performed on the original variant counts using binary distance and complete linkage which has previously performed well for two well-separated clusters of binary data (</w:t>
+      </w:r>
+      <w:proofErr w:type="spellStart"/>
+      <w:r>
+        <w:rPr>
+          <w:rFonts w:ascii="Calibri" w:hAnsi="Calibri"/>
+          <w:sz w:val="22"/>
+          <w:szCs w:val="22"/>
+        </w:rPr>
+        <w:t>Tamasauskas</w:t>
+      </w:r>
+      <w:proofErr w:type="spellEnd"/>
+      <w:r>
+        <w:rPr>
+          <w:rFonts w:ascii="Calibri" w:hAnsi="Calibri"/>
+          <w:sz w:val="22"/>
+          <w:szCs w:val="22"/>
+        </w:rPr>
+        <w:t xml:space="preserve"> et al., 2012). Agglomerative hierarchical clustering was also performed performed on the top three principal components using </w:t>
+      </w:r>
+      <w:proofErr w:type="spellStart"/>
+      <w:r>
+        <w:rPr>
+          <w:rFonts w:ascii="Calibri" w:hAnsi="Calibri"/>
+          <w:sz w:val="22"/>
+          <w:szCs w:val="22"/>
+        </w:rPr>
+        <w:t>euclidean</w:t>
+      </w:r>
+      <w:proofErr w:type="spellEnd"/>
+      <w:r>
+        <w:rPr>
+          <w:rFonts w:ascii="Calibri" w:hAnsi="Calibri"/>
+          <w:sz w:val="22"/>
+          <w:szCs w:val="22"/>
+        </w:rPr>
+        <w:t xml:space="preserve"> distance and average linkage (to reduce sensitivity to outliers) as previously employed for variant analysis (</w:t>
+      </w:r>
+      <w:proofErr w:type="spellStart"/>
+      <w:r>
+        <w:rPr>
+          <w:rFonts w:ascii="Calibri" w:hAnsi="Calibri"/>
+          <w:sz w:val="22"/>
+          <w:szCs w:val="22"/>
+        </w:rPr>
+        <w:t>Spuesens</w:t>
+      </w:r>
+      <w:proofErr w:type="spellEnd"/>
+      <w:r>
+        <w:rPr>
+          <w:rFonts w:ascii="Calibri" w:hAnsi="Calibri"/>
+          <w:sz w:val="22"/>
+          <w:szCs w:val="22"/>
+        </w:rPr>
+        <w:t xml:space="preserve"> et al., 2016). K-means, which was chosen over k-medoids because the former scales better to large datasets, was performed on the top 3 PCs. The optimal number of clusters was determined to be 2 using the gap statistic method and elbow method. Nevertheless, k-means clustering was performed for multiple values of k (2,3, and 4) each with 25 different seeding algorithms in order to look for cluster stability and previously unobserved structure in the data. To further examine cluster stability, the aforementioned was repeated for k=2 on perturbed observations by dividing the data into 5 folds and excluding </w:t>
       </w:r>
       <w:proofErr w:type="gramStart"/>
       <w:r>
@@ -697,7 +897,25 @@
           <w:sz w:val="22"/>
           <w:szCs w:val="22"/>
         </w:rPr>
-        <w:t>The logistic regression model fitted on the training data reported a lambda.min of 0.03092 (AUC = 0.9997; # features = 26), and a lambda.1se of 0.04923 (</w:t>
+        <w:t xml:space="preserve">The logistic regression model fitted on the training data reported a </w:t>
+      </w:r>
+      <w:proofErr w:type="spellStart"/>
+      <w:r>
+        <w:rPr>
+          <w:rFonts w:ascii="Calibri" w:hAnsi="Calibri"/>
+          <w:sz w:val="22"/>
+          <w:szCs w:val="22"/>
+        </w:rPr>
+        <w:t>lambda.min</w:t>
+      </w:r>
+      <w:proofErr w:type="spellEnd"/>
+      <w:r>
+        <w:rPr>
+          <w:rFonts w:ascii="Calibri" w:hAnsi="Calibri"/>
+          <w:sz w:val="22"/>
+          <w:szCs w:val="22"/>
+        </w:rPr>
+        <w:t xml:space="preserve"> of 0.03092 (AUC = 0.9997; # features = 26), and a lambda.1se of 0.04923 (</w:t>
       </w:r>
       <w:proofErr w:type="gramStart"/>
       <w:r>
@@ -758,7 +976,25 @@
           <w:sz w:val="22"/>
           <w:szCs w:val="22"/>
         </w:rPr>
-        <w:t>). The fitted model was applied to the validation set using lambda.min or lamba.1se to find that both yielded AUCs of 0.9999 (Sensitivity = 0.9952, Specificity = 0.9948, Balanced accuracy = 0.9950</w:t>
+        <w:t xml:space="preserve">). The fitted model was applied to the validation set using </w:t>
+      </w:r>
+      <w:proofErr w:type="spellStart"/>
+      <w:r>
+        <w:rPr>
+          <w:rFonts w:ascii="Calibri" w:hAnsi="Calibri"/>
+          <w:sz w:val="22"/>
+          <w:szCs w:val="22"/>
+        </w:rPr>
+        <w:t>lambda.min</w:t>
+      </w:r>
+      <w:proofErr w:type="spellEnd"/>
+      <w:r>
+        <w:rPr>
+          <w:rFonts w:ascii="Calibri" w:hAnsi="Calibri"/>
+          <w:sz w:val="22"/>
+          <w:szCs w:val="22"/>
+        </w:rPr>
+        <w:t xml:space="preserve"> or lamba.1se to find that both yielded AUCs of 0.9999 (Sensitivity = 0.9952, Specificity = 0.9948, Balanced accuracy = 0.9950</w:t>
       </w:r>
       <w:r>
         <w:rPr>
@@ -834,16 +1070,36 @@
           <w:szCs w:val="22"/>
           <w:lang w:val="en-US"/>
         </w:rPr>
-        <w:t xml:space="preserve">_33951693_207.0 was determined to be the most important features by far (coef = -2.3193), followed by </w:t>
-      </w:r>
-      <w:r>
-        <w:rPr>
-          <w:rFonts w:ascii="Calibri" w:hAnsi="Calibri"/>
-          <w:b/>
+        <w:t>_33951693_207.0 was determined to be the most important features by far (</w:t>
+      </w:r>
+      <w:proofErr w:type="spellStart"/>
+      <w:r>
+        <w:rPr>
+          <w:rFonts w:ascii="Calibri" w:hAnsi="Calibri"/>
           <w:sz w:val="22"/>
           <w:szCs w:val="22"/>
           <w:lang w:val="en-US"/>
         </w:rPr>
+        <w:t>coef</w:t>
+      </w:r>
+      <w:proofErr w:type="spellEnd"/>
+      <w:r>
+        <w:rPr>
+          <w:rFonts w:ascii="Calibri" w:hAnsi="Calibri"/>
+          <w:sz w:val="22"/>
+          <w:szCs w:val="22"/>
+          <w:lang w:val="en-US"/>
+        </w:rPr>
+        <w:t xml:space="preserve"> = -2.3193), followed by </w:t>
+      </w:r>
+      <w:r>
+        <w:rPr>
+          <w:rFonts w:ascii="Calibri" w:hAnsi="Calibri"/>
+          <w:b/>
+          <w:sz w:val="22"/>
+          <w:szCs w:val="22"/>
+          <w:lang w:val="en-US"/>
+        </w:rPr>
         <w:t>X12</w:t>
       </w:r>
       <w:r>
@@ -891,7 +1147,27 @@
           <w:szCs w:val="22"/>
           <w:lang w:val="en-US"/>
         </w:rPr>
-        <w:t xml:space="preserve">_207578440_1487.0 (coef </w:t>
+        <w:t>_207578440_1487.0 (</w:t>
+      </w:r>
+      <w:proofErr w:type="spellStart"/>
+      <w:r>
+        <w:rPr>
+          <w:rFonts w:ascii="Calibri" w:hAnsi="Calibri"/>
+          <w:sz w:val="22"/>
+          <w:szCs w:val="22"/>
+          <w:lang w:val="en-US"/>
+        </w:rPr>
+        <w:t>coef</w:t>
+      </w:r>
+      <w:proofErr w:type="spellEnd"/>
+      <w:r>
+        <w:rPr>
+          <w:rFonts w:ascii="Calibri" w:hAnsi="Calibri"/>
+          <w:sz w:val="22"/>
+          <w:szCs w:val="22"/>
+          <w:lang w:val="en-US"/>
+        </w:rPr>
+        <w:t xml:space="preserve"> </w:t>
       </w:r>
       <w:proofErr w:type="gramStart"/>
       <w:r>
@@ -2362,7 +2638,34 @@
           <w:sz w:val="22"/>
           <w:szCs w:val="22"/>
         </w:rPr>
-        <w:t xml:space="preserve">An advantage of logistic regression via lasso includes built-in variable selection. On the contrary, other methods like as clustering may involve dimensionality reduction via principal components analysis, which adds another layer of complexity. Logistic regression, an extension of linear regression, is also relatively easy to implement and visualize. </w:t>
+        <w:t>The genotype data available from the 1000 genome project for ALDH2, CREB1, OCA2, and SLC45A2 was used to cluster and classify subjects by East Asian and European populations by way of PCA, logistic regression, agglomerative clustering, k-means clustering, and decision trees.</w:t>
+      </w:r>
+    </w:p>
+    <w:p>
+      <w:pPr>
+        <w:ind w:firstLine="720"/>
+        <w:rPr>
+          <w:rFonts w:ascii="Calibri" w:hAnsi="Calibri"/>
+          <w:sz w:val="22"/>
+          <w:szCs w:val="22"/>
+        </w:rPr>
+      </w:pPr>
+      <w:r>
+        <w:rPr>
+          <w:rFonts w:ascii="Calibri" w:hAnsi="Calibri"/>
+          <w:sz w:val="22"/>
+          <w:szCs w:val="22"/>
+        </w:rPr>
+        <w:t xml:space="preserve">An advantage of logistic regression via lasso includes built-in variable selection. On the contrary, other methods like as clustering may involve dimensionality reduction via principal components analysis, which adds another layer of complexity. Logistic regression, an extension of linear regression, is also </w:t>
+      </w:r>
+      <w:r>
+        <w:rPr>
+          <w:rFonts w:ascii="Calibri" w:hAnsi="Calibri"/>
+          <w:sz w:val="22"/>
+          <w:szCs w:val="22"/>
+        </w:rPr>
+        <w:lastRenderedPageBreak/>
+        <w:t xml:space="preserve">relatively easy to implement and visualize. </w:t>
       </w:r>
       <w:r>
         <w:rPr>
@@ -2380,15 +2683,6 @@
         </w:rPr>
         <w:t>The algorithm is robust when data is linearly separable, and presents helpful information on feature importance via model coefficients.</w:t>
       </w:r>
-    </w:p>
-    <w:p>
-      <w:pPr>
-        <w:rPr>
-          <w:rFonts w:ascii="Calibri" w:hAnsi="Calibri"/>
-          <w:sz w:val="22"/>
-          <w:szCs w:val="22"/>
-        </w:rPr>
-      </w:pPr>
     </w:p>
     <w:p>
       <w:pPr>
@@ -2517,15 +2811,6 @@
         </w:rPr>
         <w:t xml:space="preserve">Decision trees with bagging are a very simple and effective way to perform classification as they use a simple yes/no format to classify new data into given groups. This is a very intuitive way to classify, especially genotype data. Genotypes are one of three possibilities: homozygous dominant, heterozygous, or homozygous recessive. This provides the decision tree with very clear boundaries for branches and makes identification of influential SNPs more straight forward. Unfortunately, with very large datasets, which is common with genotypes, bagging is very computationally expensive. This being said, bagging provided good results and in theory would be a great application for population clustering based on SNPs. Overall, decision trees and bagging are a great tool, but logistic regression and other clustering techniques are able to identify similar patterns within the data, with far less computational effort.  </w:t>
       </w:r>
-    </w:p>
-    <w:p>
-      <w:pPr>
-        <w:rPr>
-          <w:rFonts w:ascii="Calibri" w:hAnsi="Calibri" w:cs="Calibri"/>
-          <w:sz w:val="22"/>
-          <w:szCs w:val="22"/>
-        </w:rPr>
-      </w:pPr>
     </w:p>
     <w:p>
       <w:pPr>
@@ -2576,13 +2861,149 @@
           <w:szCs w:val="22"/>
         </w:rPr>
       </w:pPr>
-      <w:r>
-        <w:rPr>
-          <w:rFonts w:asciiTheme="majorHAnsi" w:hAnsiTheme="majorHAnsi"/>
-          <w:sz w:val="22"/>
-          <w:szCs w:val="22"/>
-        </w:rPr>
-        <w:t xml:space="preserve">Chen, C. H., Ferreira, J. C. B., Joshi, A. U., Stevens, M. C., Li, S. J., Hsu, J. H. M., Maclean, R., Ferreira, N. D., Cervantes, P. R., Martinez, D. D., Barrientos, F. L., Quintanares, G. H. R., &amp; Mochly-Rosen, D. (2020). Novel and prevalent non-East Asian ALDH2 variants; Implications for global susceptibility to aldehydes’ toxicity. </w:t>
+      <w:proofErr w:type="spellStart"/>
+      <w:r>
+        <w:rPr>
+          <w:rFonts w:asciiTheme="majorHAnsi" w:hAnsiTheme="majorHAnsi"/>
+          <w:sz w:val="22"/>
+          <w:szCs w:val="22"/>
+        </w:rPr>
+        <w:t>Auton</w:t>
+      </w:r>
+      <w:proofErr w:type="spellEnd"/>
+      <w:r>
+        <w:rPr>
+          <w:rFonts w:asciiTheme="majorHAnsi" w:hAnsiTheme="majorHAnsi"/>
+          <w:sz w:val="22"/>
+          <w:szCs w:val="22"/>
+        </w:rPr>
+        <w:t xml:space="preserve">, A., </w:t>
+      </w:r>
+      <w:proofErr w:type="spellStart"/>
+      <w:r>
+        <w:rPr>
+          <w:rFonts w:asciiTheme="majorHAnsi" w:hAnsiTheme="majorHAnsi"/>
+          <w:sz w:val="22"/>
+          <w:szCs w:val="22"/>
+        </w:rPr>
+        <w:t>Abecasis</w:t>
+      </w:r>
+      <w:proofErr w:type="spellEnd"/>
+      <w:r>
+        <w:rPr>
+          <w:rFonts w:asciiTheme="majorHAnsi" w:hAnsiTheme="majorHAnsi"/>
+          <w:sz w:val="22"/>
+          <w:szCs w:val="22"/>
+        </w:rPr>
+        <w:t xml:space="preserve">, G. R., </w:t>
+      </w:r>
+      <w:proofErr w:type="spellStart"/>
+      <w:r>
+        <w:rPr>
+          <w:rFonts w:asciiTheme="majorHAnsi" w:hAnsiTheme="majorHAnsi"/>
+          <w:sz w:val="22"/>
+          <w:szCs w:val="22"/>
+        </w:rPr>
+        <w:t>Altshuler</w:t>
+      </w:r>
+      <w:proofErr w:type="spellEnd"/>
+      <w:r>
+        <w:rPr>
+          <w:rFonts w:asciiTheme="majorHAnsi" w:hAnsiTheme="majorHAnsi"/>
+          <w:sz w:val="22"/>
+          <w:szCs w:val="22"/>
+        </w:rPr>
+        <w:t xml:space="preserve">, D. M., Durbin, R. M., Bentley, D. R., </w:t>
+      </w:r>
+      <w:proofErr w:type="spellStart"/>
+      <w:r>
+        <w:rPr>
+          <w:rFonts w:asciiTheme="majorHAnsi" w:hAnsiTheme="majorHAnsi"/>
+          <w:sz w:val="22"/>
+          <w:szCs w:val="22"/>
+        </w:rPr>
+        <w:t>Chakravarti</w:t>
+      </w:r>
+      <w:proofErr w:type="spellEnd"/>
+      <w:r>
+        <w:rPr>
+          <w:rFonts w:asciiTheme="majorHAnsi" w:hAnsiTheme="majorHAnsi"/>
+          <w:sz w:val="22"/>
+          <w:szCs w:val="22"/>
+        </w:rPr>
+        <w:t xml:space="preserve">, A., Clark, A. G., Donnelly, P., Eichler, E. E., </w:t>
+      </w:r>
+      <w:proofErr w:type="spellStart"/>
+      <w:r>
+        <w:rPr>
+          <w:rFonts w:asciiTheme="majorHAnsi" w:hAnsiTheme="majorHAnsi"/>
+          <w:sz w:val="22"/>
+          <w:szCs w:val="22"/>
+        </w:rPr>
+        <w:t>Flicek</w:t>
+      </w:r>
+      <w:proofErr w:type="spellEnd"/>
+      <w:r>
+        <w:rPr>
+          <w:rFonts w:asciiTheme="majorHAnsi" w:hAnsiTheme="majorHAnsi"/>
+          <w:sz w:val="22"/>
+          <w:szCs w:val="22"/>
+        </w:rPr>
+        <w:t xml:space="preserve">, P., Gabriel, S. B., Gibbs, R. A., Green, E. D., </w:t>
+      </w:r>
+      <w:proofErr w:type="spellStart"/>
+      <w:r>
+        <w:rPr>
+          <w:rFonts w:asciiTheme="majorHAnsi" w:hAnsiTheme="majorHAnsi"/>
+          <w:sz w:val="22"/>
+          <w:szCs w:val="22"/>
+        </w:rPr>
+        <w:t>Hurles</w:t>
+      </w:r>
+      <w:proofErr w:type="spellEnd"/>
+      <w:r>
+        <w:rPr>
+          <w:rFonts w:asciiTheme="majorHAnsi" w:hAnsiTheme="majorHAnsi"/>
+          <w:sz w:val="22"/>
+          <w:szCs w:val="22"/>
+        </w:rPr>
+        <w:t xml:space="preserve">, M. E., </w:t>
+      </w:r>
+      <w:proofErr w:type="spellStart"/>
+      <w:r>
+        <w:rPr>
+          <w:rFonts w:asciiTheme="majorHAnsi" w:hAnsiTheme="majorHAnsi"/>
+          <w:sz w:val="22"/>
+          <w:szCs w:val="22"/>
+        </w:rPr>
+        <w:t>Knoppers</w:t>
+      </w:r>
+      <w:proofErr w:type="spellEnd"/>
+      <w:r>
+        <w:rPr>
+          <w:rFonts w:asciiTheme="majorHAnsi" w:hAnsiTheme="majorHAnsi"/>
+          <w:sz w:val="22"/>
+          <w:szCs w:val="22"/>
+        </w:rPr>
+        <w:t xml:space="preserve">, B. M., Korbel, J. O., Lander, E. S., Lee, C., </w:t>
+      </w:r>
+      <w:proofErr w:type="spellStart"/>
+      <w:r>
+        <w:rPr>
+          <w:rFonts w:asciiTheme="majorHAnsi" w:hAnsiTheme="majorHAnsi"/>
+          <w:sz w:val="22"/>
+          <w:szCs w:val="22"/>
+        </w:rPr>
+        <w:t>Lehrach</w:t>
+      </w:r>
+      <w:proofErr w:type="spellEnd"/>
+      <w:r>
+        <w:rPr>
+          <w:rFonts w:asciiTheme="majorHAnsi" w:hAnsiTheme="majorHAnsi"/>
+          <w:sz w:val="22"/>
+          <w:szCs w:val="22"/>
+        </w:rPr>
+        <w:t xml:space="preserve">, H., … Schloss, J. A. (2015). A global reference for human genetic variation. In </w:t>
       </w:r>
       <w:r>
         <w:rPr>
@@ -2592,16 +3013,72 @@
           <w:sz w:val="22"/>
           <w:szCs w:val="22"/>
         </w:rPr>
-        <w:t>EBioMedicine</w:t>
-      </w:r>
-      <w:r>
-        <w:rPr>
-          <w:rFonts w:asciiTheme="majorHAnsi" w:hAnsiTheme="majorHAnsi"/>
-          <w:sz w:val="22"/>
-          <w:szCs w:val="22"/>
-        </w:rPr>
-        <w:t xml:space="preserve">, </w:t>
-      </w:r>
+        <w:t>Nature</w:t>
+      </w:r>
+      <w:r>
+        <w:rPr>
+          <w:rFonts w:asciiTheme="majorHAnsi" w:hAnsiTheme="majorHAnsi"/>
+          <w:sz w:val="22"/>
+          <w:szCs w:val="22"/>
+        </w:rPr>
+        <w:t xml:space="preserve"> (Vol. 526, Issue 7571, pp. 68–74). Nature Publishing Group. https://doi.org/10.1038/nature15393</w:t>
+      </w:r>
+    </w:p>
+    <w:p>
+      <w:pPr>
+        <w:pStyle w:val="NormalWeb"/>
+        <w:ind w:left="480" w:hanging="480"/>
+        <w:rPr>
+          <w:rFonts w:asciiTheme="majorHAnsi" w:hAnsiTheme="majorHAnsi"/>
+          <w:sz w:val="22"/>
+          <w:szCs w:val="22"/>
+        </w:rPr>
+      </w:pPr>
+      <w:r>
+        <w:rPr>
+          <w:rFonts w:asciiTheme="majorHAnsi" w:hAnsiTheme="majorHAnsi"/>
+          <w:sz w:val="22"/>
+          <w:szCs w:val="22"/>
+        </w:rPr>
+        <w:t xml:space="preserve">Chen, C. H., Ferreira, J. C. B., Joshi, A. U., Stevens, M. C., Li, S. J., Hsu, J. H. M., Maclean, R., Ferreira, N. D., Cervantes, P. R., Martinez, D. D., Barrientos, F. L., </w:t>
+      </w:r>
+      <w:proofErr w:type="spellStart"/>
+      <w:r>
+        <w:rPr>
+          <w:rFonts w:asciiTheme="majorHAnsi" w:hAnsiTheme="majorHAnsi"/>
+          <w:sz w:val="22"/>
+          <w:szCs w:val="22"/>
+        </w:rPr>
+        <w:t>Quintanares</w:t>
+      </w:r>
+      <w:proofErr w:type="spellEnd"/>
+      <w:r>
+        <w:rPr>
+          <w:rFonts w:asciiTheme="majorHAnsi" w:hAnsiTheme="majorHAnsi"/>
+          <w:sz w:val="22"/>
+          <w:szCs w:val="22"/>
+        </w:rPr>
+        <w:t xml:space="preserve">, G. H. R., &amp; </w:t>
+      </w:r>
+      <w:proofErr w:type="spellStart"/>
+      <w:r>
+        <w:rPr>
+          <w:rFonts w:asciiTheme="majorHAnsi" w:hAnsiTheme="majorHAnsi"/>
+          <w:sz w:val="22"/>
+          <w:szCs w:val="22"/>
+        </w:rPr>
+        <w:t>Mochly</w:t>
+      </w:r>
+      <w:proofErr w:type="spellEnd"/>
+      <w:r>
+        <w:rPr>
+          <w:rFonts w:asciiTheme="majorHAnsi" w:hAnsiTheme="majorHAnsi"/>
+          <w:sz w:val="22"/>
+          <w:szCs w:val="22"/>
+        </w:rPr>
+        <w:t xml:space="preserve">-Rosen, D. (2020). Novel and prevalent non-East Asian ALDH2 variants; Implications for global susceptibility to aldehydes’ toxicity. </w:t>
+      </w:r>
+      <w:proofErr w:type="spellStart"/>
       <w:r>
         <w:rPr>
           <w:rFonts w:asciiTheme="majorHAnsi" w:hAnsiTheme="majorHAnsi"/>
@@ -2610,6 +3087,25 @@
           <w:sz w:val="22"/>
           <w:szCs w:val="22"/>
         </w:rPr>
+        <w:t>EBioMedicine</w:t>
+      </w:r>
+      <w:proofErr w:type="spellEnd"/>
+      <w:r>
+        <w:rPr>
+          <w:rFonts w:asciiTheme="majorHAnsi" w:hAnsiTheme="majorHAnsi"/>
+          <w:sz w:val="22"/>
+          <w:szCs w:val="22"/>
+        </w:rPr>
+        <w:t xml:space="preserve">, </w:t>
+      </w:r>
+      <w:r>
+        <w:rPr>
+          <w:rFonts w:asciiTheme="majorHAnsi" w:hAnsiTheme="majorHAnsi"/>
+          <w:i/>
+          <w:iCs/>
+          <w:sz w:val="22"/>
+          <w:szCs w:val="22"/>
+        </w:rPr>
         <w:t>55</w:t>
       </w:r>
       <w:r>
@@ -2637,8 +3133,27 @@
           <w:sz w:val="22"/>
           <w:szCs w:val="22"/>
         </w:rPr>
-        <w:t xml:space="preserve">Fang, Z., Lin, A., Chen, J., Zhang, X., Liu, H., Li, H., Hu, Y., Zhang, X., Zhang, J., Qiu, L., Mei, L., Shao, J., &amp; Chen, X. (2016). CREB1 directly activates the transcription of ribonucleotide reductase small subunit M2 and promotes the aggressiveness of human colorectal cancer. </w:t>
-      </w:r>
+        <w:t xml:space="preserve">Fang, Z., Lin, A., Chen, J., Zhang, X., Liu, H., Li, H., Hu, Y., Zhang, X., Zhang, J., </w:t>
+      </w:r>
+      <w:proofErr w:type="spellStart"/>
+      <w:r>
+        <w:rPr>
+          <w:rFonts w:asciiTheme="majorHAnsi" w:hAnsiTheme="majorHAnsi"/>
+          <w:sz w:val="22"/>
+          <w:szCs w:val="22"/>
+        </w:rPr>
+        <w:t>Qiu</w:t>
+      </w:r>
+      <w:proofErr w:type="spellEnd"/>
+      <w:r>
+        <w:rPr>
+          <w:rFonts w:asciiTheme="majorHAnsi" w:hAnsiTheme="majorHAnsi"/>
+          <w:sz w:val="22"/>
+          <w:szCs w:val="22"/>
+        </w:rPr>
+        <w:t xml:space="preserve">, L., Mei, L., Shao, J., &amp; Chen, X. (2016). CREB1 directly activates the transcription of ribonucleotide reductase small subunit M2 and promotes the aggressiveness of human colorectal cancer. </w:t>
+      </w:r>
+      <w:proofErr w:type="spellStart"/>
       <w:r>
         <w:rPr>
           <w:rFonts w:asciiTheme="majorHAnsi" w:hAnsiTheme="majorHAnsi"/>
@@ -2649,6 +3164,7 @@
         </w:rPr>
         <w:t>Oncotarget</w:t>
       </w:r>
+      <w:proofErr w:type="spellEnd"/>
       <w:r>
         <w:rPr>
           <w:rFonts w:asciiTheme="majorHAnsi" w:hAnsiTheme="majorHAnsi"/>
@@ -2692,7 +3208,160 @@
           <w:sz w:val="22"/>
           <w:szCs w:val="22"/>
         </w:rPr>
-        <w:t xml:space="preserve">Li, M., Luo, X. J., Rietschel, M., Lewis, C. M., Mattheisen, M., Müller-Myhsok, B., Jamain, S., Leboyer, M., Landén, M., Thompson, P. M., Cichon, S., Nöthen, M. M., Schulze, T. G., Sullivan, P. F., Bergen, S. E., Donohoe, G., Morris, D. W., Hargreaves, A., Gill, M., … Su, B. (2014). Allelic differences between Europeans and Chinese for CREB1 SNPs and their implications in gene expression regulation, hippocampal structure and function, and bipolar disorder susceptibility. </w:t>
+        <w:t xml:space="preserve">Li, M., Luo, X. J., </w:t>
+      </w:r>
+      <w:proofErr w:type="spellStart"/>
+      <w:r>
+        <w:rPr>
+          <w:rFonts w:asciiTheme="majorHAnsi" w:hAnsiTheme="majorHAnsi"/>
+          <w:sz w:val="22"/>
+          <w:szCs w:val="22"/>
+        </w:rPr>
+        <w:t>Rietschel</w:t>
+      </w:r>
+      <w:proofErr w:type="spellEnd"/>
+      <w:r>
+        <w:rPr>
+          <w:rFonts w:asciiTheme="majorHAnsi" w:hAnsiTheme="majorHAnsi"/>
+          <w:sz w:val="22"/>
+          <w:szCs w:val="22"/>
+        </w:rPr>
+        <w:t xml:space="preserve">, M., Lewis, C. M., </w:t>
+      </w:r>
+      <w:proofErr w:type="spellStart"/>
+      <w:r>
+        <w:rPr>
+          <w:rFonts w:asciiTheme="majorHAnsi" w:hAnsiTheme="majorHAnsi"/>
+          <w:sz w:val="22"/>
+          <w:szCs w:val="22"/>
+        </w:rPr>
+        <w:t>Mattheisen</w:t>
+      </w:r>
+      <w:proofErr w:type="spellEnd"/>
+      <w:r>
+        <w:rPr>
+          <w:rFonts w:asciiTheme="majorHAnsi" w:hAnsiTheme="majorHAnsi"/>
+          <w:sz w:val="22"/>
+          <w:szCs w:val="22"/>
+        </w:rPr>
+        <w:t>, M., Müller-</w:t>
+      </w:r>
+      <w:proofErr w:type="spellStart"/>
+      <w:r>
+        <w:rPr>
+          <w:rFonts w:asciiTheme="majorHAnsi" w:hAnsiTheme="majorHAnsi"/>
+          <w:sz w:val="22"/>
+          <w:szCs w:val="22"/>
+        </w:rPr>
+        <w:t>Myhsok</w:t>
+      </w:r>
+      <w:proofErr w:type="spellEnd"/>
+      <w:r>
+        <w:rPr>
+          <w:rFonts w:asciiTheme="majorHAnsi" w:hAnsiTheme="majorHAnsi"/>
+          <w:sz w:val="22"/>
+          <w:szCs w:val="22"/>
+        </w:rPr>
+        <w:t xml:space="preserve">, B., </w:t>
+      </w:r>
+      <w:proofErr w:type="spellStart"/>
+      <w:r>
+        <w:rPr>
+          <w:rFonts w:asciiTheme="majorHAnsi" w:hAnsiTheme="majorHAnsi"/>
+          <w:sz w:val="22"/>
+          <w:szCs w:val="22"/>
+        </w:rPr>
+        <w:t>Jamain</w:t>
+      </w:r>
+      <w:proofErr w:type="spellEnd"/>
+      <w:r>
+        <w:rPr>
+          <w:rFonts w:asciiTheme="majorHAnsi" w:hAnsiTheme="majorHAnsi"/>
+          <w:sz w:val="22"/>
+          <w:szCs w:val="22"/>
+        </w:rPr>
+        <w:t xml:space="preserve">, S., Leboyer, M., </w:t>
+      </w:r>
+      <w:proofErr w:type="spellStart"/>
+      <w:r>
+        <w:rPr>
+          <w:rFonts w:asciiTheme="majorHAnsi" w:hAnsiTheme="majorHAnsi"/>
+          <w:sz w:val="22"/>
+          <w:szCs w:val="22"/>
+        </w:rPr>
+        <w:t>Landén</w:t>
+      </w:r>
+      <w:proofErr w:type="spellEnd"/>
+      <w:r>
+        <w:rPr>
+          <w:rFonts w:asciiTheme="majorHAnsi" w:hAnsiTheme="majorHAnsi"/>
+          <w:sz w:val="22"/>
+          <w:szCs w:val="22"/>
+        </w:rPr>
+        <w:t xml:space="preserve">, M., Thompson, P. M., </w:t>
+      </w:r>
+      <w:proofErr w:type="spellStart"/>
+      <w:r>
+        <w:rPr>
+          <w:rFonts w:asciiTheme="majorHAnsi" w:hAnsiTheme="majorHAnsi"/>
+          <w:sz w:val="22"/>
+          <w:szCs w:val="22"/>
+        </w:rPr>
+        <w:t>Cichon</w:t>
+      </w:r>
+      <w:proofErr w:type="spellEnd"/>
+      <w:r>
+        <w:rPr>
+          <w:rFonts w:asciiTheme="majorHAnsi" w:hAnsiTheme="majorHAnsi"/>
+          <w:sz w:val="22"/>
+          <w:szCs w:val="22"/>
+        </w:rPr>
+        <w:t xml:space="preserve">, S., </w:t>
+      </w:r>
+      <w:proofErr w:type="spellStart"/>
+      <w:r>
+        <w:rPr>
+          <w:rFonts w:asciiTheme="majorHAnsi" w:hAnsiTheme="majorHAnsi"/>
+          <w:sz w:val="22"/>
+          <w:szCs w:val="22"/>
+        </w:rPr>
+        <w:t>Nöthen</w:t>
+      </w:r>
+      <w:proofErr w:type="spellEnd"/>
+      <w:r>
+        <w:rPr>
+          <w:rFonts w:asciiTheme="majorHAnsi" w:hAnsiTheme="majorHAnsi"/>
+          <w:sz w:val="22"/>
+          <w:szCs w:val="22"/>
+        </w:rPr>
+        <w:t xml:space="preserve">, M. M., Schulze, T. G., Sullivan, P. F., Bergen, S. E., </w:t>
+      </w:r>
+      <w:r>
+        <w:rPr>
+          <w:rFonts w:asciiTheme="majorHAnsi" w:hAnsiTheme="majorHAnsi"/>
+          <w:sz w:val="22"/>
+          <w:szCs w:val="22"/>
+        </w:rPr>
+        <w:lastRenderedPageBreak/>
+        <w:t xml:space="preserve">Donohoe, G., Morris, D. W., Hargreaves, A., Gill, M., … </w:t>
+      </w:r>
+      <w:proofErr w:type="spellStart"/>
+      <w:r>
+        <w:rPr>
+          <w:rFonts w:asciiTheme="majorHAnsi" w:hAnsiTheme="majorHAnsi"/>
+          <w:sz w:val="22"/>
+          <w:szCs w:val="22"/>
+        </w:rPr>
+        <w:t>Su</w:t>
+      </w:r>
+      <w:proofErr w:type="spellEnd"/>
+      <w:r>
+        <w:rPr>
+          <w:rFonts w:asciiTheme="majorHAnsi" w:hAnsiTheme="majorHAnsi"/>
+          <w:sz w:val="22"/>
+          <w:szCs w:val="22"/>
+        </w:rPr>
+        <w:t xml:space="preserve">, B. (2014). Allelic differences between Europeans and Chinese for CREB1 SNPs and their implications in gene expression regulation, hippocampal structure and function, and bipolar disorder susceptibility. </w:t>
       </w:r>
       <w:r>
         <w:rPr>
@@ -2747,7 +3416,6 @@
           <w:sz w:val="22"/>
           <w:szCs w:val="22"/>
         </w:rPr>
-        <w:lastRenderedPageBreak/>
         <w:t xml:space="preserve">Murray, N., Norton, H. L., &amp; Parra, E. J. (2015). Distribution of two OCA2 polymorphisms associated with pigmentation in East-Asian populations. </w:t>
       </w:r>
       <w:r>
@@ -2803,7 +3471,79 @@
           <w:sz w:val="22"/>
           <w:szCs w:val="22"/>
         </w:rPr>
-        <w:t xml:space="preserve">Quillen, E. E., Norton, H. L., Parra, E. J., Lona-Durazo, F., Ang, K. C., Illiescu, F. M., Pearson, L. N., Shriver, M. D., Lasisi, T., Gokcumen, O., Starr, I., Lin, Y. L., Martin, A. R., &amp; Jablonski, N. G. (2019). Shades of complexity: New perspectives on the evolution and genetic architecture of human skin. </w:t>
+        <w:t>Quillen, E. E., Norton, H. L., Parra, E. J., Lona-</w:t>
+      </w:r>
+      <w:proofErr w:type="spellStart"/>
+      <w:r>
+        <w:rPr>
+          <w:rFonts w:asciiTheme="majorHAnsi" w:hAnsiTheme="majorHAnsi"/>
+          <w:sz w:val="22"/>
+          <w:szCs w:val="22"/>
+        </w:rPr>
+        <w:t>Durazo</w:t>
+      </w:r>
+      <w:proofErr w:type="spellEnd"/>
+      <w:r>
+        <w:rPr>
+          <w:rFonts w:asciiTheme="majorHAnsi" w:hAnsiTheme="majorHAnsi"/>
+          <w:sz w:val="22"/>
+          <w:szCs w:val="22"/>
+        </w:rPr>
+        <w:t xml:space="preserve">, F., Ang, K. C., </w:t>
+      </w:r>
+      <w:proofErr w:type="spellStart"/>
+      <w:r>
+        <w:rPr>
+          <w:rFonts w:asciiTheme="majorHAnsi" w:hAnsiTheme="majorHAnsi"/>
+          <w:sz w:val="22"/>
+          <w:szCs w:val="22"/>
+        </w:rPr>
+        <w:t>Illiescu</w:t>
+      </w:r>
+      <w:proofErr w:type="spellEnd"/>
+      <w:r>
+        <w:rPr>
+          <w:rFonts w:asciiTheme="majorHAnsi" w:hAnsiTheme="majorHAnsi"/>
+          <w:sz w:val="22"/>
+          <w:szCs w:val="22"/>
+        </w:rPr>
+        <w:t xml:space="preserve">, F. M., Pearson, L. N., Shriver, M. D., </w:t>
+      </w:r>
+      <w:proofErr w:type="spellStart"/>
+      <w:r>
+        <w:rPr>
+          <w:rFonts w:asciiTheme="majorHAnsi" w:hAnsiTheme="majorHAnsi"/>
+          <w:sz w:val="22"/>
+          <w:szCs w:val="22"/>
+        </w:rPr>
+        <w:t>Lasisi</w:t>
+      </w:r>
+      <w:proofErr w:type="spellEnd"/>
+      <w:r>
+        <w:rPr>
+          <w:rFonts w:asciiTheme="majorHAnsi" w:hAnsiTheme="majorHAnsi"/>
+          <w:sz w:val="22"/>
+          <w:szCs w:val="22"/>
+        </w:rPr>
+        <w:t xml:space="preserve">, T., </w:t>
+      </w:r>
+      <w:proofErr w:type="spellStart"/>
+      <w:r>
+        <w:rPr>
+          <w:rFonts w:asciiTheme="majorHAnsi" w:hAnsiTheme="majorHAnsi"/>
+          <w:sz w:val="22"/>
+          <w:szCs w:val="22"/>
+        </w:rPr>
+        <w:t>Gokcumen</w:t>
+      </w:r>
+      <w:proofErr w:type="spellEnd"/>
+      <w:r>
+        <w:rPr>
+          <w:rFonts w:asciiTheme="majorHAnsi" w:hAnsiTheme="majorHAnsi"/>
+          <w:sz w:val="22"/>
+          <w:szCs w:val="22"/>
+        </w:rPr>
+        <w:t xml:space="preserve">, O., Starr, I., Lin, Y. L., Martin, A. R., &amp; Jablonski, N. G. (2019). Shades of complexity: New perspectives on the evolution and genetic architecture of human skin. </w:t>
       </w:r>
       <w:r>
         <w:rPr>
@@ -2852,13 +3592,95 @@
           <w:szCs w:val="22"/>
         </w:rPr>
       </w:pPr>
-      <w:r>
-        <w:rPr>
-          <w:rFonts w:asciiTheme="majorHAnsi" w:hAnsiTheme="majorHAnsi"/>
-          <w:sz w:val="22"/>
-          <w:szCs w:val="22"/>
-        </w:rPr>
-        <w:t xml:space="preserve">Spuesens, E. B. M., Brouwer, R. W. W., Mol, K. H. J. M., Hoogenboezem, T., Kockx, C. E. M., Jansen, R., Van IJcken, W. F. J., Van Rossum, A. M. C., &amp; Vink, C. (2016). Comparison of mycoplasma pneumoniae genome sequences from strains isolated from symptomatic and asymptomatic patients. </w:t>
+      <w:proofErr w:type="spellStart"/>
+      <w:r>
+        <w:rPr>
+          <w:rFonts w:asciiTheme="majorHAnsi" w:hAnsiTheme="majorHAnsi"/>
+          <w:sz w:val="22"/>
+          <w:szCs w:val="22"/>
+        </w:rPr>
+        <w:t>Spuesens</w:t>
+      </w:r>
+      <w:proofErr w:type="spellEnd"/>
+      <w:r>
+        <w:rPr>
+          <w:rFonts w:asciiTheme="majorHAnsi" w:hAnsiTheme="majorHAnsi"/>
+          <w:sz w:val="22"/>
+          <w:szCs w:val="22"/>
+        </w:rPr>
+        <w:t xml:space="preserve">, E. B. M., Brouwer, R. W. W., Mol, K. H. J. M., </w:t>
+      </w:r>
+      <w:proofErr w:type="spellStart"/>
+      <w:r>
+        <w:rPr>
+          <w:rFonts w:asciiTheme="majorHAnsi" w:hAnsiTheme="majorHAnsi"/>
+          <w:sz w:val="22"/>
+          <w:szCs w:val="22"/>
+        </w:rPr>
+        <w:t>Hoogenboezem</w:t>
+      </w:r>
+      <w:proofErr w:type="spellEnd"/>
+      <w:r>
+        <w:rPr>
+          <w:rFonts w:asciiTheme="majorHAnsi" w:hAnsiTheme="majorHAnsi"/>
+          <w:sz w:val="22"/>
+          <w:szCs w:val="22"/>
+        </w:rPr>
+        <w:t xml:space="preserve">, T., </w:t>
+      </w:r>
+      <w:proofErr w:type="spellStart"/>
+      <w:r>
+        <w:rPr>
+          <w:rFonts w:asciiTheme="majorHAnsi" w:hAnsiTheme="majorHAnsi"/>
+          <w:sz w:val="22"/>
+          <w:szCs w:val="22"/>
+        </w:rPr>
+        <w:t>Kockx</w:t>
+      </w:r>
+      <w:proofErr w:type="spellEnd"/>
+      <w:r>
+        <w:rPr>
+          <w:rFonts w:asciiTheme="majorHAnsi" w:hAnsiTheme="majorHAnsi"/>
+          <w:sz w:val="22"/>
+          <w:szCs w:val="22"/>
+        </w:rPr>
+        <w:t xml:space="preserve">, C. E. M., Jansen, R., Van </w:t>
+      </w:r>
+      <w:proofErr w:type="spellStart"/>
+      <w:r>
+        <w:rPr>
+          <w:rFonts w:asciiTheme="majorHAnsi" w:hAnsiTheme="majorHAnsi"/>
+          <w:sz w:val="22"/>
+          <w:szCs w:val="22"/>
+        </w:rPr>
+        <w:t>IJcken</w:t>
+      </w:r>
+      <w:proofErr w:type="spellEnd"/>
+      <w:r>
+        <w:rPr>
+          <w:rFonts w:asciiTheme="majorHAnsi" w:hAnsiTheme="majorHAnsi"/>
+          <w:sz w:val="22"/>
+          <w:szCs w:val="22"/>
+        </w:rPr>
+        <w:t xml:space="preserve">, W. F. J., Van Rossum, A. M. C., &amp; </w:t>
+      </w:r>
+      <w:proofErr w:type="spellStart"/>
+      <w:r>
+        <w:rPr>
+          <w:rFonts w:asciiTheme="majorHAnsi" w:hAnsiTheme="majorHAnsi"/>
+          <w:sz w:val="22"/>
+          <w:szCs w:val="22"/>
+        </w:rPr>
+        <w:t>Vink</w:t>
+      </w:r>
+      <w:proofErr w:type="spellEnd"/>
+      <w:r>
+        <w:rPr>
+          <w:rFonts w:asciiTheme="majorHAnsi" w:hAnsiTheme="majorHAnsi"/>
+          <w:sz w:val="22"/>
+          <w:szCs w:val="22"/>
+        </w:rPr>
+        <w:t xml:space="preserve">, C. (2016). Comparison of mycoplasma pneumoniae genome sequences from strains isolated from symptomatic and asymptomatic patients. </w:t>
       </w:r>
       <w:r>
         <w:rPr>
@@ -2907,13 +3729,59 @@
           <w:szCs w:val="22"/>
         </w:rPr>
       </w:pPr>
-      <w:r>
-        <w:rPr>
-          <w:rFonts w:asciiTheme="majorHAnsi" w:hAnsiTheme="majorHAnsi"/>
-          <w:sz w:val="22"/>
-          <w:szCs w:val="22"/>
-        </w:rPr>
-        <w:t xml:space="preserve">Tamasauskas, D., Sakalauskas, V., &amp; Kriksciuniene, D. (2012). Evaluation framework of hierarchical clustering methods for binary data. </w:t>
+      <w:proofErr w:type="spellStart"/>
+      <w:r>
+        <w:rPr>
+          <w:rFonts w:asciiTheme="majorHAnsi" w:hAnsiTheme="majorHAnsi"/>
+          <w:sz w:val="22"/>
+          <w:szCs w:val="22"/>
+        </w:rPr>
+        <w:t>Tamasauskas</w:t>
+      </w:r>
+      <w:proofErr w:type="spellEnd"/>
+      <w:r>
+        <w:rPr>
+          <w:rFonts w:asciiTheme="majorHAnsi" w:hAnsiTheme="majorHAnsi"/>
+          <w:sz w:val="22"/>
+          <w:szCs w:val="22"/>
+        </w:rPr>
+        <w:t xml:space="preserve">, D., </w:t>
+      </w:r>
+      <w:proofErr w:type="spellStart"/>
+      <w:r>
+        <w:rPr>
+          <w:rFonts w:asciiTheme="majorHAnsi" w:hAnsiTheme="majorHAnsi"/>
+          <w:sz w:val="22"/>
+          <w:szCs w:val="22"/>
+        </w:rPr>
+        <w:t>Sakalauskas</w:t>
+      </w:r>
+      <w:proofErr w:type="spellEnd"/>
+      <w:r>
+        <w:rPr>
+          <w:rFonts w:asciiTheme="majorHAnsi" w:hAnsiTheme="majorHAnsi"/>
+          <w:sz w:val="22"/>
+          <w:szCs w:val="22"/>
+        </w:rPr>
+        <w:t xml:space="preserve">, V., &amp; </w:t>
+      </w:r>
+      <w:proofErr w:type="spellStart"/>
+      <w:r>
+        <w:rPr>
+          <w:rFonts w:asciiTheme="majorHAnsi" w:hAnsiTheme="majorHAnsi"/>
+          <w:sz w:val="22"/>
+          <w:szCs w:val="22"/>
+        </w:rPr>
+        <w:t>Kriksciuniene</w:t>
+      </w:r>
+      <w:proofErr w:type="spellEnd"/>
+      <w:r>
+        <w:rPr>
+          <w:rFonts w:asciiTheme="majorHAnsi" w:hAnsiTheme="majorHAnsi"/>
+          <w:sz w:val="22"/>
+          <w:szCs w:val="22"/>
+        </w:rPr>
+        <w:t xml:space="preserve">, D. (2012). Evaluation framework of hierarchical clustering methods for binary data. </w:t>
       </w:r>
       <w:r>
         <w:rPr>
@@ -4124,7 +4992,47 @@
         <w:sz w:val="22"/>
         <w:szCs w:val="22"/>
       </w:rPr>
-      <w:t>Kerry Woolnough, Heather Treleaven, Natalie Kim</w:t>
+      <w:t xml:space="preserve">Kerry </w:t>
+    </w:r>
+    <w:proofErr w:type="spellStart"/>
+    <w:r>
+      <w:rPr>
+        <w:rFonts w:ascii="Calibri" w:hAnsi="Calibri"/>
+        <w:b/>
+        <w:sz w:val="22"/>
+        <w:szCs w:val="22"/>
+      </w:rPr>
+      <w:t>Woolnough</w:t>
+    </w:r>
+    <w:proofErr w:type="spellEnd"/>
+    <w:r>
+      <w:rPr>
+        <w:rFonts w:ascii="Calibri" w:hAnsi="Calibri"/>
+        <w:b/>
+        <w:sz w:val="22"/>
+        <w:szCs w:val="22"/>
+      </w:rPr>
+      <w:t xml:space="preserve">, Heather </w:t>
+    </w:r>
+    <w:proofErr w:type="spellStart"/>
+    <w:r>
+      <w:rPr>
+        <w:rFonts w:ascii="Calibri" w:hAnsi="Calibri"/>
+        <w:b/>
+        <w:sz w:val="22"/>
+        <w:szCs w:val="22"/>
+      </w:rPr>
+      <w:t>Treleaven</w:t>
+    </w:r>
+    <w:proofErr w:type="spellEnd"/>
+    <w:r>
+      <w:rPr>
+        <w:rFonts w:ascii="Calibri" w:hAnsi="Calibri"/>
+        <w:b/>
+        <w:sz w:val="22"/>
+        <w:szCs w:val="22"/>
+      </w:rPr>
+      <w:t>, Natalie Kim</w:t>
     </w:r>
   </w:p>
   <w:p>

</xml_diff>